<commit_message>
Implementa funcionalidade de gerenciamento de documentos
</commit_message>
<xml_diff>
--- a/POP - utilização Online Tests.docx
+++ b/POP - utilização Online Tests.docx
@@ -4,7 +4,57 @@
   <w:body>
     <w:p>
       <w:pPr>
-        <w:jc w:val="both"/>
+        <w:jc w:val="center"/>
+        <w:rPr>
+          <w:b/>
+          <w:bCs/>
+        </w:rPr>
+      </w:pPr>
+      <w:r>
+        <w:rPr>
+          <w:b/>
+          <w:bCs/>
+        </w:rPr>
+        <w:drawing>
+          <wp:inline distT="0" distB="0" distL="0" distR="0" wp14:anchorId="49509BE0" wp14:editId="24C4D434">
+            <wp:extent cx="1519238" cy="736600"/>
+            <wp:effectExtent l="0" t="0" r="5080" b="6350"/>
+            <wp:docPr id="507921495" name="Imagem 1"/>
+            <wp:cNvGraphicFramePr>
+              <a:graphicFrameLocks xmlns:a="http://schemas.openxmlformats.org/drawingml/2006/main" noChangeAspect="1"/>
+            </wp:cNvGraphicFramePr>
+            <a:graphic xmlns:a="http://schemas.openxmlformats.org/drawingml/2006/main">
+              <a:graphicData uri="http://schemas.openxmlformats.org/drawingml/2006/picture">
+                <pic:pic xmlns:pic="http://schemas.openxmlformats.org/drawingml/2006/picture">
+                  <pic:nvPicPr>
+                    <pic:cNvPr id="507921495" name=""/>
+                    <pic:cNvPicPr/>
+                  </pic:nvPicPr>
+                  <pic:blipFill>
+                    <a:blip r:embed="rId5"/>
+                    <a:stretch>
+                      <a:fillRect/>
+                    </a:stretch>
+                  </pic:blipFill>
+                  <pic:spPr>
+                    <a:xfrm>
+                      <a:off x="0" y="0"/>
+                      <a:ext cx="1532882" cy="743215"/>
+                    </a:xfrm>
+                    <a:prstGeom prst="rect">
+                      <a:avLst/>
+                    </a:prstGeom>
+                  </pic:spPr>
+                </pic:pic>
+              </a:graphicData>
+            </a:graphic>
+          </wp:inline>
+        </w:drawing>
+      </w:r>
+    </w:p>
+    <w:p>
+      <w:pPr>
+        <w:jc w:val="center"/>
         <w:rPr>
           <w:b/>
           <w:bCs/>
@@ -49,7 +99,7 @@
       </w:pPr>
       <w:r>
         <w:pict w14:anchorId="7C6B28C7">
-          <v:rect id="_x0000_i1043" style="width:0;height:1.5pt" o:hralign="center" o:hrstd="t" o:hr="t" fillcolor="#a0a0a0" stroked="f"/>
+          <v:rect id="_x0000_i1025" style="width:0;height:1.5pt" o:hralign="center" o:hrstd="t" o:hr="t" fillcolor="#a0a0a0" stroked="f"/>
         </w:pict>
       </w:r>
     </w:p>
@@ -368,6 +418,15 @@
     <w:p>
       <w:pPr>
         <w:numPr>
+          <w:ilvl w:val="1"/>
+          <w:numId w:val="3"/>
+        </w:numPr>
+        <w:jc w:val="both"/>
+      </w:pPr>
+    </w:p>
+    <w:p>
+      <w:pPr>
+        <w:numPr>
           <w:ilvl w:val="0"/>
           <w:numId w:val="3"/>
         </w:numPr>
@@ -378,6 +437,7 @@
           <w:b/>
           <w:bCs/>
         </w:rPr>
+        <w:lastRenderedPageBreak/>
         <w:t>Para Cadastrar um Aluno:</w:t>
       </w:r>
     </w:p>
@@ -402,7 +462,6 @@
         <w:jc w:val="both"/>
       </w:pPr>
       <w:r>
-        <w:lastRenderedPageBreak/>
         <w:t xml:space="preserve">No campo "Perfil do Usuário", selecione </w:t>
       </w:r>
       <w:r>
@@ -519,7 +578,7 @@
       </w:pPr>
       <w:r>
         <w:pict w14:anchorId="36086091">
-          <v:rect id="_x0000_i1044" style="width:0;height:1.5pt" o:hralign="center" o:hrstd="t" o:hr="t" fillcolor="#a0a0a0" stroked="f"/>
+          <v:rect id="_x0000_i1026" style="width:0;height:1.5pt" o:hralign="center" o:hrstd="t" o:hr="t" fillcolor="#a0a0a0" stroked="f"/>
         </w:pict>
       </w:r>
     </w:p>
@@ -787,6 +846,11 @@
     </w:p>
     <w:p>
       <w:pPr>
+        <w:jc w:val="both"/>
+      </w:pPr>
+    </w:p>
+    <w:p>
+      <w:pPr>
         <w:numPr>
           <w:ilvl w:val="0"/>
           <w:numId w:val="7"/>
@@ -798,6 +862,7 @@
           <w:b/>
           <w:bCs/>
         </w:rPr>
+        <w:lastRenderedPageBreak/>
         <w:t>Para Criar um Simulado:</w:t>
       </w:r>
     </w:p>
@@ -810,7 +875,6 @@
         <w:jc w:val="both"/>
       </w:pPr>
       <w:r>
-        <w:lastRenderedPageBreak/>
         <w:t xml:space="preserve">Acesse </w:t>
       </w:r>
       <w:r>
@@ -944,7 +1008,7 @@
       </w:pPr>
       <w:r>
         <w:pict w14:anchorId="7A6D6154">
-          <v:rect id="_x0000_i1045" style="width:0;height:1.5pt" o:hralign="center" o:hrstd="t" o:hr="t" fillcolor="#a0a0a0" stroked="f"/>
+          <v:rect id="_x0000_i1027" style="width:0;height:1.5pt" o:hralign="center" o:hrstd="t" o:hr="t" fillcolor="#a0a0a0" stroked="f"/>
         </w:pict>
       </w:r>
     </w:p>
@@ -1204,7 +1268,6 @@
         <w:jc w:val="both"/>
       </w:pPr>
       <w:r>
-        <w:lastRenderedPageBreak/>
         <w:t>Nesta página, você também encontrará gráficos que mostram sua evolução e desempenho por disciplina, ajudando a identificar seus pontos fortes e fracos.</w:t>
       </w:r>
     </w:p>
@@ -1215,7 +1278,7 @@
     </w:p>
     <w:sectPr>
       <w:pgSz w:w="11906" w:h="16838"/>
-      <w:pgMar w:top="1417" w:right="1701" w:bottom="1417" w:left="1701" w:header="708" w:footer="708" w:gutter="0"/>
+      <w:pgMar w:top="426" w:right="1701" w:bottom="1417" w:left="1701" w:header="708" w:footer="708" w:gutter="0"/>
       <w:cols w:space="708"/>
       <w:docGrid w:linePitch="360"/>
     </w:sectPr>
@@ -3149,6 +3212,7 @@
   <w:style w:type="character" w:default="1" w:styleId="Fontepargpadro">
     <w:name w:val="Default Paragraph Font"/>
     <w:uiPriority w:val="1"/>
+    <w:semiHidden/>
     <w:unhideWhenUsed/>
   </w:style>
   <w:style w:type="table" w:default="1" w:styleId="Tabelanormal">

</xml_diff>

<commit_message>
Alteração na rota gerenciar documentos
</commit_message>
<xml_diff>
--- a/POP - utilização Online Tests.docx
+++ b/POP - utilização Online Tests.docx
@@ -5,15 +5,10 @@
     <w:p>
       <w:pPr>
         <w:jc w:val="center"/>
+      </w:pPr>
+      <w:r>
         <w:rPr>
-          <w:b/>
-          <w:bCs/>
-        </w:rPr>
-      </w:pPr>
-      <w:r>
-        <w:rPr>
-          <w:b/>
-          <w:bCs/>
+          <w:noProof/>
         </w:rPr>
         <w:drawing>
           <wp:inline distT="0" distB="0" distL="0" distR="0" wp14:anchorId="49509BE0" wp14:editId="24C4D434">
@@ -65,7 +60,7 @@
           <w:b/>
           <w:bCs/>
         </w:rPr>
-        <w:t xml:space="preserve">POP: Guia de Utilização do Sistema Online </w:t>
+        <w:t xml:space="preserve">POP: Guia de Utilização do Sistema </w:t>
       </w:r>
       <w:proofErr w:type="spellStart"/>
       <w:r>
@@ -73,7 +68,7 @@
           <w:b/>
           <w:bCs/>
         </w:rPr>
-        <w:t>Tests</w:t>
+        <w:t>OnlineTests</w:t>
       </w:r>
       <w:proofErr w:type="spellEnd"/>
     </w:p>
@@ -82,11 +77,11 @@
         <w:jc w:val="both"/>
       </w:pPr>
       <w:r>
-        <w:t xml:space="preserve">Este documento descreve o passo a passo para a utilização correta e eficiente da plataforma Online </w:t>
+        <w:t xml:space="preserve">Este documento descreve o passo a passo para a utilização correta e eficiente da plataforma </w:t>
       </w:r>
       <w:proofErr w:type="spellStart"/>
       <w:r>
-        <w:t>Tests</w:t>
+        <w:t>OnlineTests</w:t>
       </w:r>
       <w:proofErr w:type="spellEnd"/>
       <w:r>
@@ -96,11 +91,27 @@
     <w:p>
       <w:pPr>
         <w:jc w:val="both"/>
-      </w:pPr>
-      <w:r>
-        <w:pict w14:anchorId="7C6B28C7">
-          <v:rect id="_x0000_i1025" style="width:0;height:1.5pt" o:hralign="center" o:hrstd="t" o:hr="t" fillcolor="#a0a0a0" stroked="f"/>
-        </w:pict>
+        <w:rPr>
+          <w:b/>
+          <w:bCs/>
+          <w:u w:val="single"/>
+        </w:rPr>
+      </w:pPr>
+      <w:r>
+        <w:rPr>
+          <w:b/>
+          <w:bCs/>
+          <w:u w:val="single"/>
+        </w:rPr>
+        <w:t>1. Perfil: Super Admin</w:t>
+      </w:r>
+    </w:p>
+    <w:p>
+      <w:pPr>
+        <w:jc w:val="both"/>
+      </w:pPr>
+      <w:r>
+        <w:t>O Super Admin possui o controle mestre sobre todas as escolas na plataforma. Suas funções são focadas na administração geral do sistema.</w:t>
       </w:r>
     </w:p>
     <w:p>
@@ -116,15 +127,169 @@
           <w:b/>
           <w:bCs/>
         </w:rPr>
-        <w:t>1. Perfil: Coordenador</w:t>
-      </w:r>
-    </w:p>
-    <w:p>
-      <w:pPr>
-        <w:jc w:val="both"/>
-      </w:pPr>
-      <w:r>
-        <w:t>O coordenador é o responsável por configurar a base do sistema. Recomenda-se seguir esta ordem para garantir que a estrutura acadêmica esteja correta antes que os professores e alunos comecem a usar a plataforma.</w:t>
+        <w:t>Passo 1: Acessar o Painel</w:t>
+      </w:r>
+    </w:p>
+    <w:p>
+      <w:pPr>
+        <w:numPr>
+          <w:ilvl w:val="0"/>
+          <w:numId w:val="12"/>
+        </w:numPr>
+        <w:jc w:val="both"/>
+      </w:pPr>
+      <w:r>
+        <w:t>Após o login, você será direcionado ao Painel do Super Admin.</w:t>
+      </w:r>
+    </w:p>
+    <w:p>
+      <w:pPr>
+        <w:numPr>
+          <w:ilvl w:val="0"/>
+          <w:numId w:val="12"/>
+        </w:numPr>
+        <w:jc w:val="both"/>
+      </w:pPr>
+      <w:r>
+        <w:t>Este painel exibe uma lista de todas as escolas cadastradas, seu status (ativo/bloqueado) e o plano de assinatura.</w:t>
+      </w:r>
+    </w:p>
+    <w:p>
+      <w:pPr>
+        <w:jc w:val="both"/>
+        <w:rPr>
+          <w:b/>
+          <w:bCs/>
+        </w:rPr>
+      </w:pPr>
+      <w:r>
+        <w:rPr>
+          <w:b/>
+          <w:bCs/>
+        </w:rPr>
+        <w:t>Passo 2: Gerenciar Escolas</w:t>
+      </w:r>
+    </w:p>
+    <w:p>
+      <w:pPr>
+        <w:numPr>
+          <w:ilvl w:val="0"/>
+          <w:numId w:val="13"/>
+        </w:numPr>
+        <w:jc w:val="both"/>
+      </w:pPr>
+      <w:r>
+        <w:t>Criar Nova Escola: Use o formulário no painel para cadastrar uma nova instituição, definir seu plano e criar o usuário do coordenador principal.</w:t>
+      </w:r>
+    </w:p>
+    <w:p>
+      <w:pPr>
+        <w:numPr>
+          <w:ilvl w:val="0"/>
+          <w:numId w:val="13"/>
+        </w:numPr>
+        <w:jc w:val="both"/>
+      </w:pPr>
+      <w:r>
+        <w:t>Editar Escola: Ao lado de cada escola na lista, clique em "Editar" para modificar dados como nome, CNPJ, plano e informações do coordenador. Você também pode redefinir a senha do coordenador por aqui.</w:t>
+      </w:r>
+    </w:p>
+    <w:p>
+      <w:pPr>
+        <w:numPr>
+          <w:ilvl w:val="0"/>
+          <w:numId w:val="13"/>
+        </w:numPr>
+        <w:jc w:val="both"/>
+      </w:pPr>
+      <w:r>
+        <w:t>Ativar/Bloquear Escola: Use o botão "Alterar Status" para permitir ou impedir o acesso de todos os usuários de uma escola específica.</w:t>
+      </w:r>
+    </w:p>
+    <w:p>
+      <w:pPr>
+        <w:jc w:val="both"/>
+        <w:rPr>
+          <w:b/>
+          <w:bCs/>
+        </w:rPr>
+      </w:pPr>
+      <w:r>
+        <w:rPr>
+          <w:b/>
+          <w:bCs/>
+        </w:rPr>
+        <w:t>Passo 3: Gerenciar Documentos Globais</w:t>
+      </w:r>
+    </w:p>
+    <w:p>
+      <w:pPr>
+        <w:numPr>
+          <w:ilvl w:val="0"/>
+          <w:numId w:val="14"/>
+        </w:numPr>
+        <w:jc w:val="both"/>
+      </w:pPr>
+      <w:r>
+        <w:t>Acesse o menu Documentos na barra de navegação.</w:t>
+      </w:r>
+    </w:p>
+    <w:p>
+      <w:pPr>
+        <w:numPr>
+          <w:ilvl w:val="0"/>
+          <w:numId w:val="14"/>
+        </w:numPr>
+        <w:jc w:val="both"/>
+      </w:pPr>
+      <w:r>
+        <w:t>Nesta tela (/</w:t>
+      </w:r>
+      <w:proofErr w:type="spellStart"/>
+      <w:r>
+        <w:t>superadmin</w:t>
+      </w:r>
+      <w:proofErr w:type="spellEnd"/>
+      <w:r>
+        <w:t>/gerenciar-documentos), você pode fazer o upload de manuais, termos de uso e outros arquivos (PDF, DOC, DOCX) que ficarão disponíveis publicamente para todos os usuários na página /documentos.</w:t>
+      </w:r>
+    </w:p>
+    <w:p>
+      <w:pPr>
+        <w:numPr>
+          <w:ilvl w:val="0"/>
+          <w:numId w:val="14"/>
+        </w:numPr>
+        <w:jc w:val="both"/>
+      </w:pPr>
+      <w:r>
+        <w:t>Você também pode excluir documentos existentes.</w:t>
+      </w:r>
+    </w:p>
+    <w:p>
+      <w:pPr>
+        <w:jc w:val="both"/>
+        <w:rPr>
+          <w:b/>
+          <w:bCs/>
+          <w:u w:val="single"/>
+        </w:rPr>
+      </w:pPr>
+      <w:r>
+        <w:rPr>
+          <w:b/>
+          <w:bCs/>
+          <w:u w:val="single"/>
+        </w:rPr>
+        <w:t>2. Perfil: Coordenador</w:t>
+      </w:r>
+    </w:p>
+    <w:p>
+      <w:pPr>
+        <w:jc w:val="both"/>
+      </w:pPr>
+      <w:r>
+        <w:t>O coordenador é o responsável por configurar a estrutura acadêmica e administrativa da sua escola. É fundamental seguir a ordem dos passos abaixo.</w:t>
       </w:r>
     </w:p>
     <w:p>
@@ -147,36 +312,24 @@
       <w:pPr>
         <w:numPr>
           <w:ilvl w:val="0"/>
-          <w:numId w:val="1"/>
+          <w:numId w:val="15"/>
         </w:numPr>
         <w:jc w:val="both"/>
       </w:pPr>
       <w:r>
-        <w:t>Acesse o sistema pelo endereço fornecido.</w:t>
+        <w:t>Acesse o sistema com o e-mail e a senha provisória criados pelo Super Admin.</w:t>
       </w:r>
     </w:p>
     <w:p>
       <w:pPr>
         <w:numPr>
           <w:ilvl w:val="0"/>
-          <w:numId w:val="1"/>
+          <w:numId w:val="15"/>
         </w:numPr>
         <w:jc w:val="both"/>
       </w:pPr>
       <w:r>
-        <w:t>Use o e-mail e a senha provisória criados para você.</w:t>
-      </w:r>
-    </w:p>
-    <w:p>
-      <w:pPr>
-        <w:numPr>
-          <w:ilvl w:val="0"/>
-          <w:numId w:val="1"/>
-        </w:numPr>
-        <w:jc w:val="both"/>
-      </w:pPr>
-      <w:r>
-        <w:t>No seu primeiro acesso, o sistema exigirá a criação de uma nova senha pessoal e segura.</w:t>
+        <w:t>No seu primeiro acesso, o sistema exigirá a criação de uma nova senha pessoal e a aceitação dos Termos de Uso.</w:t>
       </w:r>
     </w:p>
     <w:p>
@@ -192,418 +345,386 @@
           <w:b/>
           <w:bCs/>
         </w:rPr>
-        <w:t>Passo 2: Configuração Acadêmica (Ordem Recomendada)</w:t>
+        <w:t>Passo 2: Gerenciar o Ano Letivo</w:t>
       </w:r>
     </w:p>
     <w:p>
       <w:pPr>
         <w:numPr>
           <w:ilvl w:val="0"/>
-          <w:numId w:val="2"/>
+          <w:numId w:val="16"/>
         </w:numPr>
         <w:jc w:val="both"/>
       </w:pPr>
       <w:r>
+        <w:t>Este é o passo mais importante para começar.</w:t>
+      </w:r>
+    </w:p>
+    <w:p>
+      <w:pPr>
+        <w:numPr>
+          <w:ilvl w:val="0"/>
+          <w:numId w:val="16"/>
+        </w:numPr>
+        <w:jc w:val="both"/>
+      </w:pPr>
+      <w:r>
+        <w:t>Acesse Gerenciar Ciclo no menu.</w:t>
+      </w:r>
+    </w:p>
+    <w:p>
+      <w:pPr>
+        <w:numPr>
+          <w:ilvl w:val="0"/>
+          <w:numId w:val="16"/>
+        </w:numPr>
+        <w:jc w:val="both"/>
+      </w:pPr>
+      <w:proofErr w:type="gramStart"/>
+      <w:r>
+        <w:lastRenderedPageBreak/>
+        <w:t>Crie um novo</w:t>
+      </w:r>
+      <w:proofErr w:type="gramEnd"/>
+      <w:r>
+        <w:t xml:space="preserve"> Ano Letivo (</w:t>
+      </w:r>
+      <w:proofErr w:type="spellStart"/>
+      <w:r>
+        <w:t>ex</w:t>
+      </w:r>
+      <w:proofErr w:type="spellEnd"/>
+      <w:r>
+        <w:t>: 2024, 2025). O ano letivo recém-criado será definido como "Ativo", e o anterior será "Arquivado". Todas as matrículas e avaliações são vinculadas a um ano letivo ativo.</w:t>
+      </w:r>
+    </w:p>
+    <w:p>
+      <w:pPr>
+        <w:jc w:val="both"/>
         <w:rPr>
           <w:b/>
           <w:bCs/>
         </w:rPr>
-        <w:t>Acesse "Gerenciamento Acadêmico" no seu painel.</w:t>
-      </w:r>
-    </w:p>
-    <w:p>
-      <w:pPr>
-        <w:numPr>
-          <w:ilvl w:val="0"/>
-          <w:numId w:val="2"/>
-        </w:numPr>
-        <w:jc w:val="both"/>
       </w:pPr>
       <w:r>
         <w:rPr>
           <w:b/>
           <w:bCs/>
         </w:rPr>
-        <w:t>Cadastre as Disciplinas:</w:t>
-      </w:r>
-      <w:r>
-        <w:t xml:space="preserve"> No campo "Cadastrar Nova Disciplina", insira o nome de todas as disciplinas oferecidas (</w:t>
-      </w:r>
-      <w:proofErr w:type="spellStart"/>
-      <w:r>
-        <w:t>ex</w:t>
-      </w:r>
-      <w:proofErr w:type="spellEnd"/>
-      <w:r>
-        <w:t>: Matemática, História, Biologia) e clique em "Cadastrar".</w:t>
+        <w:t>Passo 3: Configurar a Estrutura Acadêmica</w:t>
       </w:r>
     </w:p>
     <w:p>
       <w:pPr>
         <w:numPr>
           <w:ilvl w:val="0"/>
-          <w:numId w:val="2"/>
+          <w:numId w:val="17"/>
         </w:numPr>
         <w:jc w:val="both"/>
       </w:pPr>
       <w:r>
+        <w:t>Acesse Gerenciar Acadêmico.</w:t>
+      </w:r>
+    </w:p>
+    <w:p>
+      <w:pPr>
+        <w:numPr>
+          <w:ilvl w:val="0"/>
+          <w:numId w:val="17"/>
+        </w:numPr>
+        <w:jc w:val="both"/>
+      </w:pPr>
+      <w:r>
+        <w:t>1º - Cadastre as Disciplinas: Insira o nome de todas as disciplinas oferecidas (</w:t>
+      </w:r>
+      <w:proofErr w:type="spellStart"/>
+      <w:r>
+        <w:t>ex</w:t>
+      </w:r>
+      <w:proofErr w:type="spellEnd"/>
+      <w:r>
+        <w:t>: Matemática, História) e salve.</w:t>
+      </w:r>
+    </w:p>
+    <w:p>
+      <w:pPr>
+        <w:numPr>
+          <w:ilvl w:val="0"/>
+          <w:numId w:val="17"/>
+        </w:numPr>
+        <w:jc w:val="both"/>
+      </w:pPr>
+      <w:r>
+        <w:t>2º - Cadastre as Séries: Insira o nome de todas as turmas (</w:t>
+      </w:r>
+      <w:proofErr w:type="spellStart"/>
+      <w:r>
+        <w:t>ex</w:t>
+      </w:r>
+      <w:proofErr w:type="spellEnd"/>
+      <w:r>
+        <w:t>: 6º Ano A, 3ª Série B) e salve.</w:t>
+      </w:r>
+    </w:p>
+    <w:p>
+      <w:pPr>
+        <w:numPr>
+          <w:ilvl w:val="0"/>
+          <w:numId w:val="17"/>
+        </w:numPr>
+        <w:jc w:val="both"/>
+      </w:pPr>
+      <w:r>
+        <w:t>3º - Associe Disciplinas às Séries: Na mesma página, selecione uma série, marque as disciplinas que fazem parte da grade curricular dela e salve a associação. Repita para todas as séries.</w:t>
+      </w:r>
+    </w:p>
+    <w:p>
+      <w:pPr>
+        <w:jc w:val="both"/>
         <w:rPr>
           <w:b/>
           <w:bCs/>
         </w:rPr>
-        <w:t>Cadastre as Séries:</w:t>
-      </w:r>
-      <w:r>
-        <w:t xml:space="preserve"> No campo "Cadastrar Nova Série", insira o nome de todas as séries ou turmas (</w:t>
-      </w:r>
-      <w:proofErr w:type="spellStart"/>
-      <w:r>
-        <w:t>ex</w:t>
-      </w:r>
-      <w:proofErr w:type="spellEnd"/>
-      <w:r>
-        <w:t>: 6º Ano A, 9º Ano, 3ª Série do Ensino Médio) e clique em "Cadastrar".</w:t>
-      </w:r>
-    </w:p>
-    <w:p>
-      <w:pPr>
-        <w:numPr>
-          <w:ilvl w:val="0"/>
-          <w:numId w:val="2"/>
-        </w:numPr>
-        <w:jc w:val="both"/>
       </w:pPr>
       <w:r>
         <w:rPr>
           <w:b/>
           <w:bCs/>
         </w:rPr>
-        <w:t>Associe Disciplinas às Séries:</w:t>
-      </w:r>
-      <w:r>
-        <w:t xml:space="preserve"> Na seção "Associar Disciplinas a uma Série", selecione uma série, marque todas as disciplinas que fazem parte da grade curricular daquela série e clique em "Salvar Associação". </w:t>
-      </w:r>
-      <w:r>
+        <w:t>Passo 4: Cadastrar Usuários (Professores e Alunos)</w:t>
+      </w:r>
+    </w:p>
+    <w:p>
+      <w:pPr>
+        <w:numPr>
+          <w:ilvl w:val="0"/>
+          <w:numId w:val="18"/>
+        </w:numPr>
+        <w:jc w:val="both"/>
+      </w:pPr>
+      <w:r>
+        <w:t>Acesse Gerenciar Usuários.</w:t>
+      </w:r>
+    </w:p>
+    <w:p>
+      <w:pPr>
+        <w:numPr>
+          <w:ilvl w:val="0"/>
+          <w:numId w:val="18"/>
+        </w:numPr>
+        <w:jc w:val="both"/>
+      </w:pPr>
+      <w:r>
+        <w:t>Use o formulário "Cadastrar Novo Usuário" para criar as contas.</w:t>
+      </w:r>
+    </w:p>
+    <w:p>
+      <w:pPr>
+        <w:numPr>
+          <w:ilvl w:val="0"/>
+          <w:numId w:val="18"/>
+        </w:numPr>
+        <w:jc w:val="both"/>
+      </w:pPr>
+      <w:r>
+        <w:t>Preencha o nome, e-mail, selecione o perfil (Professor ou Aluno) e defina uma senha provisória.</w:t>
+      </w:r>
+    </w:p>
+    <w:p>
+      <w:pPr>
+        <w:numPr>
+          <w:ilvl w:val="0"/>
+          <w:numId w:val="18"/>
+        </w:numPr>
+        <w:jc w:val="both"/>
+      </w:pPr>
+      <w:r>
+        <w:t>Informe a senha provisória ao usuário para que ele possa realizar o primeiro acesso.</w:t>
+      </w:r>
+    </w:p>
+    <w:p>
+      <w:pPr>
+        <w:jc w:val="both"/>
         <w:rPr>
           <w:b/>
           <w:bCs/>
         </w:rPr>
-        <w:t>Repita este processo para todas as séries.</w:t>
-      </w:r>
-    </w:p>
-    <w:p>
-      <w:pPr>
-        <w:jc w:val="both"/>
+      </w:pPr>
+      <w:r>
         <w:rPr>
           <w:b/>
           <w:bCs/>
         </w:rPr>
-      </w:pPr>
-      <w:r>
+        <w:t>Passo 5: Associar Professores e Matricular Alunos</w:t>
+      </w:r>
+    </w:p>
+    <w:p>
+      <w:pPr>
+        <w:numPr>
+          <w:ilvl w:val="0"/>
+          <w:numId w:val="19"/>
+        </w:numPr>
+        <w:jc w:val="both"/>
+      </w:pPr>
+      <w:r>
+        <w:t>Na lista de usuários, clique em Editar ao lado de um usuário.</w:t>
+      </w:r>
+    </w:p>
+    <w:p>
+      <w:pPr>
+        <w:numPr>
+          <w:ilvl w:val="0"/>
+          <w:numId w:val="19"/>
+        </w:numPr>
+        <w:jc w:val="both"/>
+      </w:pPr>
+      <w:r>
+        <w:t>Para Professores: Na tela de edição, você verá campos para associar o professor às disciplinas e séries que ele leciona. Selecione as opções corretas e salve.</w:t>
+      </w:r>
+    </w:p>
+    <w:p>
+      <w:pPr>
+        <w:numPr>
+          <w:ilvl w:val="0"/>
+          <w:numId w:val="19"/>
+        </w:numPr>
+        <w:jc w:val="both"/>
+      </w:pPr>
+      <w:r>
+        <w:t>Para Alunos: Na tela de edição, localize a seção "Matricular Aluno no Ano Letivo". Selecione o ano letivo ativo e a série/turma correta para o aluno. Clique em "Salvar Matrícula".</w:t>
+      </w:r>
+    </w:p>
+    <w:p>
+      <w:pPr>
+        <w:jc w:val="both"/>
         <w:rPr>
           <w:b/>
           <w:bCs/>
         </w:rPr>
-        <w:t>Passo 3: Cadastro de Usuários</w:t>
-      </w:r>
-    </w:p>
-    <w:p>
-      <w:pPr>
-        <w:numPr>
-          <w:ilvl w:val="0"/>
-          <w:numId w:val="3"/>
-        </w:numPr>
-        <w:jc w:val="both"/>
       </w:pPr>
       <w:r>
         <w:rPr>
           <w:b/>
           <w:bCs/>
         </w:rPr>
-        <w:t>Acesse "Gerenciar Usuários" no seu painel.</w:t>
+        <w:t>Passo 6: Monitorar, Gerar Relatórios e Auditar</w:t>
       </w:r>
     </w:p>
     <w:p>
       <w:pPr>
         <w:numPr>
           <w:ilvl w:val="0"/>
-          <w:numId w:val="3"/>
+          <w:numId w:val="20"/>
         </w:numPr>
         <w:jc w:val="both"/>
       </w:pPr>
       <w:r>
+        <w:t>Avaliações: Acesse Avaliações no menu para ver todos os Modelos e Provas de Recuperação criados na escola. Clique em uma avaliação para ver detalhes, resultados dos alunos e estatísticas.</w:t>
+      </w:r>
+    </w:p>
+    <w:p>
+      <w:pPr>
+        <w:numPr>
+          <w:ilvl w:val="0"/>
+          <w:numId w:val="20"/>
+        </w:numPr>
+        <w:jc w:val="both"/>
+      </w:pPr>
+      <w:r>
+        <w:t>Relatórios: Acesse o Painel de Relatórios para gerar documentos em PDF, como:</w:t>
+      </w:r>
+    </w:p>
+    <w:p>
+      <w:pPr>
+        <w:numPr>
+          <w:ilvl w:val="1"/>
+          <w:numId w:val="20"/>
+        </w:numPr>
+        <w:jc w:val="both"/>
+      </w:pPr>
+      <w:r>
+        <w:t>Boletins de alunos por turma.</w:t>
+      </w:r>
+    </w:p>
+    <w:p>
+      <w:pPr>
+        <w:numPr>
+          <w:ilvl w:val="1"/>
+          <w:numId w:val="20"/>
+        </w:numPr>
+        <w:jc w:val="both"/>
+      </w:pPr>
+      <w:r>
+        <w:t>Listas de alunos por série.</w:t>
+      </w:r>
+    </w:p>
+    <w:p>
+      <w:pPr>
+        <w:numPr>
+          <w:ilvl w:val="1"/>
+          <w:numId w:val="20"/>
+        </w:numPr>
+        <w:jc w:val="both"/>
+      </w:pPr>
+      <w:r>
+        <w:t>Desempenho da turma por assunto ou nível de dificuldade.</w:t>
+      </w:r>
+    </w:p>
+    <w:p>
+      <w:pPr>
+        <w:numPr>
+          <w:ilvl w:val="1"/>
+          <w:numId w:val="20"/>
+        </w:numPr>
+        <w:jc w:val="both"/>
+      </w:pPr>
+      <w:r>
+        <w:t>Ranking de simulados.</w:t>
+      </w:r>
+    </w:p>
+    <w:p>
+      <w:pPr>
+        <w:numPr>
+          <w:ilvl w:val="0"/>
+          <w:numId w:val="20"/>
+        </w:numPr>
+        <w:jc w:val="both"/>
+      </w:pPr>
+      <w:r>
+        <w:t>Auditoria: Acesse o Painel de Auditoria para monitorar eventos importantes no sistema, como logins, criação de usuários e geração de relatórios, garantindo a segurança e rastreabilidade.</w:t>
+      </w:r>
+    </w:p>
+    <w:p>
+      <w:pPr>
+        <w:ind w:left="360"/>
+        <w:jc w:val="both"/>
+      </w:pPr>
+    </w:p>
+    <w:p>
+      <w:pPr>
+        <w:jc w:val="both"/>
         <w:rPr>
           <w:b/>
           <w:bCs/>
+          <w:u w:val="single"/>
         </w:rPr>
-        <w:t>Para Cadastrar um Professor:</w:t>
-      </w:r>
-    </w:p>
-    <w:p>
-      <w:pPr>
-        <w:numPr>
-          <w:ilvl w:val="1"/>
-          <w:numId w:val="3"/>
-        </w:numPr>
-        <w:jc w:val="both"/>
-      </w:pPr>
-      <w:r>
-        <w:t>Preencha o nome, e-mail e uma senha provisória.</w:t>
-      </w:r>
-    </w:p>
-    <w:p>
-      <w:pPr>
-        <w:numPr>
-          <w:ilvl w:val="1"/>
-          <w:numId w:val="3"/>
-        </w:numPr>
-        <w:jc w:val="both"/>
-      </w:pPr>
-      <w:r>
-        <w:t xml:space="preserve">No campo "Perfil do Usuário", selecione </w:t>
-      </w:r>
+      </w:pPr>
       <w:r>
         <w:rPr>
           <w:b/>
           <w:bCs/>
-        </w:rPr>
-        <w:t>Professor</w:t>
-      </w:r>
-      <w:r>
-        <w:t>.</w:t>
-      </w:r>
-    </w:p>
-    <w:p>
-      <w:pPr>
-        <w:numPr>
-          <w:ilvl w:val="1"/>
-          <w:numId w:val="3"/>
-        </w:numPr>
-        <w:jc w:val="both"/>
-      </w:pPr>
-      <w:r>
-        <w:t xml:space="preserve">O campo "Disciplinas Lecionadas" aparecerá. Segurando a tecla Ctrl (ou </w:t>
-      </w:r>
-      <w:proofErr w:type="spellStart"/>
-      <w:r>
-        <w:t>Cmd</w:t>
-      </w:r>
-      <w:proofErr w:type="spellEnd"/>
-      <w:r>
-        <w:t xml:space="preserve"> no Mac), selecione </w:t>
-      </w:r>
-      <w:r>
-        <w:rPr>
-          <w:b/>
-          <w:bCs/>
-        </w:rPr>
-        <w:t>todas as disciplinas</w:t>
-      </w:r>
-      <w:r>
-        <w:t xml:space="preserve"> que este professor irá lecionar.</w:t>
-      </w:r>
-    </w:p>
-    <w:p>
-      <w:pPr>
-        <w:numPr>
-          <w:ilvl w:val="1"/>
-          <w:numId w:val="3"/>
-        </w:numPr>
-        <w:jc w:val="both"/>
-      </w:pPr>
-      <w:r>
-        <w:t>Clique em "Criar Usuário".</w:t>
-      </w:r>
-    </w:p>
-    <w:p>
-      <w:pPr>
-        <w:numPr>
-          <w:ilvl w:val="1"/>
-          <w:numId w:val="3"/>
-        </w:numPr>
-        <w:jc w:val="both"/>
-      </w:pPr>
-    </w:p>
-    <w:p>
-      <w:pPr>
-        <w:numPr>
-          <w:ilvl w:val="0"/>
-          <w:numId w:val="3"/>
-        </w:numPr>
-        <w:jc w:val="both"/>
-      </w:pPr>
-      <w:r>
-        <w:rPr>
-          <w:b/>
-          <w:bCs/>
+          <w:u w:val="single"/>
         </w:rPr>
         <w:lastRenderedPageBreak/>
-        <w:t>Para Cadastrar um Aluno:</w:t>
-      </w:r>
-    </w:p>
-    <w:p>
-      <w:pPr>
-        <w:numPr>
-          <w:ilvl w:val="1"/>
-          <w:numId w:val="3"/>
-        </w:numPr>
-        <w:jc w:val="both"/>
-      </w:pPr>
-      <w:r>
-        <w:t>Preencha o nome, e-mail e uma senha provisória.</w:t>
-      </w:r>
-    </w:p>
-    <w:p>
-      <w:pPr>
-        <w:numPr>
-          <w:ilvl w:val="1"/>
-          <w:numId w:val="3"/>
-        </w:numPr>
-        <w:jc w:val="both"/>
-      </w:pPr>
-      <w:r>
-        <w:t xml:space="preserve">No campo "Perfil do Usuário", selecione </w:t>
-      </w:r>
-      <w:r>
-        <w:rPr>
-          <w:b/>
-          <w:bCs/>
-        </w:rPr>
-        <w:t>Aluno</w:t>
-      </w:r>
-      <w:r>
-        <w:t>.</w:t>
-      </w:r>
-    </w:p>
-    <w:p>
-      <w:pPr>
-        <w:numPr>
-          <w:ilvl w:val="1"/>
-          <w:numId w:val="3"/>
-        </w:numPr>
-        <w:jc w:val="both"/>
-      </w:pPr>
-      <w:r>
-        <w:t>O campo "Série" aparecerá. Selecione a série/turma correta para este aluno.</w:t>
-      </w:r>
-    </w:p>
-    <w:p>
-      <w:pPr>
-        <w:numPr>
-          <w:ilvl w:val="1"/>
-          <w:numId w:val="3"/>
-        </w:numPr>
-        <w:jc w:val="both"/>
-      </w:pPr>
-      <w:r>
-        <w:t>Clique em "Criar Usuário".</w:t>
-      </w:r>
-    </w:p>
-    <w:p>
-      <w:pPr>
-        <w:jc w:val="both"/>
-        <w:rPr>
-          <w:b/>
-          <w:bCs/>
-        </w:rPr>
-      </w:pPr>
-      <w:r>
-        <w:rPr>
-          <w:b/>
-          <w:bCs/>
-        </w:rPr>
-        <w:t>Passo 4: Edição e Monitoramento</w:t>
-      </w:r>
-    </w:p>
-    <w:p>
-      <w:pPr>
-        <w:numPr>
-          <w:ilvl w:val="0"/>
-          <w:numId w:val="4"/>
-        </w:numPr>
-        <w:jc w:val="both"/>
-      </w:pPr>
-      <w:r>
-        <w:rPr>
-          <w:b/>
-          <w:bCs/>
-        </w:rPr>
-        <w:t>Para Editar um Usuário:</w:t>
-      </w:r>
-      <w:r>
-        <w:t xml:space="preserve"> Em "Gerenciar Usuários", pesquise pelo e-mail do usuário. Você será levado a uma página para alterar nome, e-mail, perfil, série (para alunos) ou disciplinas (para professores).</w:t>
-      </w:r>
-    </w:p>
-    <w:p>
-      <w:pPr>
-        <w:numPr>
-          <w:ilvl w:val="0"/>
-          <w:numId w:val="4"/>
-        </w:numPr>
-        <w:jc w:val="both"/>
-      </w:pPr>
-      <w:r>
-        <w:rPr>
-          <w:b/>
-          <w:bCs/>
-        </w:rPr>
-        <w:t>Para Monitorar Avaliações:</w:t>
-      </w:r>
-      <w:r>
-        <w:t xml:space="preserve"> Acesse "Visualizar Avaliações" para ver todas as provas e simulados criados. Clique em uma avaliação para ver detalhes, como notas dos alunos e média da turma.</w:t>
-      </w:r>
-    </w:p>
-    <w:p>
-      <w:pPr>
-        <w:numPr>
-          <w:ilvl w:val="0"/>
-          <w:numId w:val="4"/>
-        </w:numPr>
-        <w:jc w:val="both"/>
-      </w:pPr>
-      <w:r>
-        <w:rPr>
-          <w:b/>
-          <w:bCs/>
-        </w:rPr>
-        <w:t>Para Gerar Relatórios:</w:t>
-      </w:r>
-      <w:r>
-        <w:t xml:space="preserve"> Acesse "Central de Relatórios" para extrair documentos em PDF, como boletins, listas de alunos e resultados de simulados.</w:t>
-      </w:r>
-    </w:p>
-    <w:p>
-      <w:pPr>
-        <w:jc w:val="both"/>
-      </w:pPr>
-      <w:r>
-        <w:pict w14:anchorId="36086091">
-          <v:rect id="_x0000_i1026" style="width:0;height:1.5pt" o:hralign="center" o:hrstd="t" o:hr="t" fillcolor="#a0a0a0" stroked="f"/>
-        </w:pict>
-      </w:r>
-    </w:p>
-    <w:p>
-      <w:pPr>
-        <w:jc w:val="both"/>
-        <w:rPr>
-          <w:b/>
-          <w:bCs/>
-        </w:rPr>
-      </w:pPr>
-      <w:r>
-        <w:rPr>
-          <w:b/>
-          <w:bCs/>
-        </w:rPr>
-        <w:t>2. Perfil: Professor</w:t>
-      </w:r>
-    </w:p>
-    <w:p>
-      <w:pPr>
-        <w:jc w:val="both"/>
-      </w:pPr>
-      <w:r>
-        <w:t>Com a estrutura criada pelo coordenador, o professor tem autonomia para criar e gerenciar suas atividades avaliativas.</w:t>
+        <w:t>3. Perfil: Professor</w:t>
+      </w:r>
+    </w:p>
+    <w:p>
+      <w:pPr>
+        <w:jc w:val="both"/>
+      </w:pPr>
+      <w:r>
+        <w:t>Com a estrutura criada pelo coordenador, o professor tem autonomia para criar e gerenciar o conteúdo e as avaliações de suas turmas.</w:t>
       </w:r>
     </w:p>
     <w:p>
@@ -626,7 +747,7 @@
       <w:pPr>
         <w:numPr>
           <w:ilvl w:val="0"/>
-          <w:numId w:val="5"/>
+          <w:numId w:val="21"/>
         </w:numPr>
         <w:jc w:val="both"/>
       </w:pPr>
@@ -638,7 +759,7 @@
       <w:pPr>
         <w:numPr>
           <w:ilvl w:val="0"/>
-          <w:numId w:val="5"/>
+          <w:numId w:val="21"/>
         </w:numPr>
         <w:jc w:val="both"/>
       </w:pPr>
@@ -648,7 +769,7 @@
       </w:r>
       <w:proofErr w:type="gramEnd"/>
       <w:r>
-        <w:t xml:space="preserve"> senha pessoal no primeiro acesso.</w:t>
+        <w:t xml:space="preserve"> senha pessoal e aceite os Termos de Uso no primeiro acesso.</w:t>
       </w:r>
     </w:p>
     <w:p>
@@ -664,86 +785,252 @@
           <w:b/>
           <w:bCs/>
         </w:rPr>
-        <w:t>Passo 2: Criação de Conteúdo (Ordem Recomendada)</w:t>
+        <w:t>Passo 2: Banco de Questões</w:t>
       </w:r>
     </w:p>
     <w:p>
       <w:pPr>
         <w:numPr>
           <w:ilvl w:val="0"/>
-          <w:numId w:val="6"/>
+          <w:numId w:val="22"/>
         </w:numPr>
         <w:jc w:val="both"/>
       </w:pPr>
       <w:r>
+        <w:t>Acesse Banco de Questões no menu.</w:t>
+      </w:r>
+    </w:p>
+    <w:p>
+      <w:pPr>
+        <w:numPr>
+          <w:ilvl w:val="0"/>
+          <w:numId w:val="22"/>
+        </w:numPr>
+        <w:jc w:val="both"/>
+      </w:pPr>
+      <w:r>
+        <w:t>1º - Criar Questões: Clique em "Criar Nova Questão". Selecione uma de suas disciplinas e a série, preencha o assunto, o enunciado, as alternativas (para múltipla escolha) e o gabarito. É recomendado criar um banco robusto de questões antes de montar as avaliações.</w:t>
+      </w:r>
+    </w:p>
+    <w:p>
+      <w:pPr>
+        <w:numPr>
+          <w:ilvl w:val="0"/>
+          <w:numId w:val="22"/>
+        </w:numPr>
+        <w:jc w:val="both"/>
+      </w:pPr>
+      <w:r>
+        <w:t>2º - Gerenciar Questões: Na tela do banco, você pode visualizar, editar ou excluir as questões que você criou.</w:t>
+      </w:r>
+    </w:p>
+    <w:p>
+      <w:pPr>
+        <w:jc w:val="both"/>
         <w:rPr>
           <w:b/>
           <w:bCs/>
         </w:rPr>
-        <w:t>Acesse "Criar Nova Questão" no seu painel.</w:t>
-      </w:r>
-    </w:p>
-    <w:p>
-      <w:pPr>
-        <w:numPr>
-          <w:ilvl w:val="0"/>
-          <w:numId w:val="6"/>
-        </w:numPr>
-        <w:jc w:val="both"/>
-      </w:pPr>
-      <w:r>
-        <w:t xml:space="preserve">Selecione uma de </w:t>
-      </w:r>
+      </w:pPr>
       <w:r>
         <w:rPr>
           <w:b/>
           <w:bCs/>
         </w:rPr>
-        <w:t>suas disciplinas</w:t>
-      </w:r>
-      <w:r>
-        <w:t xml:space="preserve"> e a </w:t>
-      </w:r>
-      <w:r>
+        <w:t>Passo 3: Criar Avaliações</w:t>
+      </w:r>
+    </w:p>
+    <w:p>
+      <w:pPr>
+        <w:numPr>
+          <w:ilvl w:val="0"/>
+          <w:numId w:val="23"/>
+        </w:numPr>
+        <w:jc w:val="both"/>
+      </w:pPr>
+      <w:r>
+        <w:t>Acesse Avaliações no menu. O sistema possui dois tipos principais de avaliação:</w:t>
+      </w:r>
+    </w:p>
+    <w:p>
+      <w:pPr>
+        <w:numPr>
+          <w:ilvl w:val="0"/>
+          <w:numId w:val="23"/>
+        </w:numPr>
+        <w:jc w:val="both"/>
+      </w:pPr>
+      <w:r>
+        <w:t>1. Para Criar Provas e Simulados (com sorteio de questões):</w:t>
+      </w:r>
+    </w:p>
+    <w:p>
+      <w:pPr>
+        <w:numPr>
+          <w:ilvl w:val="1"/>
+          <w:numId w:val="23"/>
+        </w:numPr>
+        <w:jc w:val="both"/>
+      </w:pPr>
+      <w:r>
+        <w:t>Clique em "Criar Modelo de Avaliação".</w:t>
+      </w:r>
+    </w:p>
+    <w:p>
+      <w:pPr>
+        <w:numPr>
+          <w:ilvl w:val="1"/>
+          <w:numId w:val="23"/>
+        </w:numPr>
+        <w:jc w:val="both"/>
+      </w:pPr>
+      <w:r>
+        <w:t>Dê um nome (</w:t>
+      </w:r>
+      <w:proofErr w:type="spellStart"/>
+      <w:r>
+        <w:t>ex</w:t>
+      </w:r>
+      <w:proofErr w:type="spellEnd"/>
+      <w:r>
+        <w:t>: "Prova Mensal - Cap. 1 e 2"), selecione o Tipo (Prova ou Simulado) e a Série.</w:t>
+      </w:r>
+    </w:p>
+    <w:p>
+      <w:pPr>
+        <w:numPr>
+          <w:ilvl w:val="1"/>
+          <w:numId w:val="23"/>
+        </w:numPr>
+        <w:jc w:val="both"/>
+      </w:pPr>
+      <w:r>
+        <w:t>Defina as regras de seleção: escolha a disciplina e a quantidade de questões por nível de dificuldade (Fácil, Médio, Difícil). Para simulados, você pode adicionar regras de várias disciplinas.</w:t>
+      </w:r>
+    </w:p>
+    <w:p>
+      <w:pPr>
+        <w:numPr>
+          <w:ilvl w:val="1"/>
+          <w:numId w:val="23"/>
+        </w:numPr>
+        <w:jc w:val="both"/>
+      </w:pPr>
+      <w:r>
+        <w:t>Clique em "Criar Modelo". O sistema usará este modelo para gerar uma prova única e aleatória para cada aluno que a iniciar.</w:t>
+      </w:r>
+    </w:p>
+    <w:p>
+      <w:pPr>
+        <w:numPr>
+          <w:ilvl w:val="0"/>
+          <w:numId w:val="23"/>
+        </w:numPr>
+        <w:jc w:val="both"/>
+      </w:pPr>
+      <w:r>
+        <w:t>2. Para Criar Provas de Recuperação (com questões fixas):</w:t>
+      </w:r>
+    </w:p>
+    <w:p>
+      <w:pPr>
+        <w:numPr>
+          <w:ilvl w:val="1"/>
+          <w:numId w:val="23"/>
+        </w:numPr>
+        <w:jc w:val="both"/>
+      </w:pPr>
+      <w:r>
+        <w:t>Clique em "Criar Prova de Recuperação".</w:t>
+      </w:r>
+    </w:p>
+    <w:p>
+      <w:pPr>
+        <w:numPr>
+          <w:ilvl w:val="1"/>
+          <w:numId w:val="23"/>
+        </w:numPr>
+        <w:jc w:val="both"/>
+      </w:pPr>
+      <w:r>
+        <w:t>Dê um nome, selecione a disciplina, a série e escolha especificamente quais alunos farão a prova.</w:t>
+      </w:r>
+    </w:p>
+    <w:p>
+      <w:pPr>
+        <w:numPr>
+          <w:ilvl w:val="1"/>
+          <w:numId w:val="23"/>
+        </w:numPr>
+        <w:jc w:val="both"/>
+      </w:pPr>
+      <w:r>
+        <w:t>Use a busca para selecionar manualmente cada questão que fará parte desta prova.</w:t>
+      </w:r>
+    </w:p>
+    <w:p>
+      <w:pPr>
+        <w:numPr>
+          <w:ilvl w:val="1"/>
+          <w:numId w:val="23"/>
+        </w:numPr>
+        <w:jc w:val="both"/>
+      </w:pPr>
+      <w:r>
+        <w:t>Clique em "Criar Avaliação". Esta prova será idêntica para todos os alunos designados.</w:t>
+      </w:r>
+    </w:p>
+    <w:p>
+      <w:pPr>
+        <w:jc w:val="both"/>
         <w:rPr>
           <w:b/>
           <w:bCs/>
         </w:rPr>
-        <w:t>série</w:t>
-      </w:r>
-      <w:r>
-        <w:t xml:space="preserve"> para a qual a questão se destina.</w:t>
-      </w:r>
-    </w:p>
-    <w:p>
-      <w:pPr>
-        <w:numPr>
-          <w:ilvl w:val="0"/>
-          <w:numId w:val="6"/>
-        </w:numPr>
-        <w:jc w:val="both"/>
-      </w:pPr>
-      <w:r>
-        <w:t>Preencha o assunto, o enunciado da questão, as alternativas (se for de múltipla escolha) e marque o gabarito correto.</w:t>
-      </w:r>
-    </w:p>
-    <w:p>
-      <w:pPr>
-        <w:numPr>
-          <w:ilvl w:val="0"/>
-          <w:numId w:val="6"/>
-        </w:numPr>
-        <w:jc w:val="both"/>
-      </w:pPr>
-      <w:r>
-        <w:t xml:space="preserve">Clique em "Criar Questão". </w:t>
-      </w:r>
+      </w:pPr>
       <w:r>
         <w:rPr>
           <w:b/>
           <w:bCs/>
         </w:rPr>
-        <w:t>Crie um banco robusto de questões antes de montar as avaliações.</w:t>
+        <w:t>Passo 4: Acompanhar e Corrigir Avaliações</w:t>
+      </w:r>
+    </w:p>
+    <w:p>
+      <w:pPr>
+        <w:numPr>
+          <w:ilvl w:val="0"/>
+          <w:numId w:val="24"/>
+        </w:numPr>
+        <w:jc w:val="both"/>
+      </w:pPr>
+      <w:r>
+        <w:t>Na tela de Avaliações, clique em uma avaliação criada por você para ver a lista de alunos e seus status (Não Iniciada, Iniciada, Finalizado).</w:t>
+      </w:r>
+    </w:p>
+    <w:p>
+      <w:pPr>
+        <w:numPr>
+          <w:ilvl w:val="0"/>
+          <w:numId w:val="24"/>
+        </w:numPr>
+        <w:jc w:val="both"/>
+      </w:pPr>
+      <w:r>
+        <w:t>Para avaliações com questões discursivas, clique em "Corrigir" ao lado do nome do aluno.</w:t>
+      </w:r>
+    </w:p>
+    <w:p>
+      <w:pPr>
+        <w:numPr>
+          <w:ilvl w:val="0"/>
+          <w:numId w:val="24"/>
+        </w:numPr>
+        <w:jc w:val="both"/>
+      </w:pPr>
+      <w:r>
+        <w:lastRenderedPageBreak/>
+        <w:t>Na tela de correção, atribua o status (correta, parcial, incorreta) e, se desejar, deixe um feedback para cada resposta. Ao final, a nota do aluno é calculada e o resultado é finalizado.</w:t>
       </w:r>
     </w:p>
     <w:p>
@@ -752,280 +1039,16 @@
         <w:rPr>
           <w:b/>
           <w:bCs/>
+          <w:u w:val="single"/>
         </w:rPr>
       </w:pPr>
       <w:r>
         <w:rPr>
           <w:b/>
           <w:bCs/>
+          <w:u w:val="single"/>
         </w:rPr>
-        <w:t>Passo 3: Criação de Avaliações</w:t>
-      </w:r>
-    </w:p>
-    <w:p>
-      <w:pPr>
-        <w:numPr>
-          <w:ilvl w:val="0"/>
-          <w:numId w:val="7"/>
-        </w:numPr>
-        <w:jc w:val="both"/>
-      </w:pPr>
-      <w:r>
-        <w:rPr>
-          <w:b/>
-          <w:bCs/>
-        </w:rPr>
-        <w:t>Para Criar uma Prova:</w:t>
-      </w:r>
-    </w:p>
-    <w:p>
-      <w:pPr>
-        <w:numPr>
-          <w:ilvl w:val="1"/>
-          <w:numId w:val="7"/>
-        </w:numPr>
-        <w:jc w:val="both"/>
-      </w:pPr>
-      <w:r>
-        <w:t xml:space="preserve">Acesse </w:t>
-      </w:r>
-      <w:r>
-        <w:rPr>
-          <w:b/>
-          <w:bCs/>
-        </w:rPr>
-        <w:t>"Criar Nova Prova"</w:t>
-      </w:r>
-      <w:r>
-        <w:t>.</w:t>
-      </w:r>
-    </w:p>
-    <w:p>
-      <w:pPr>
-        <w:numPr>
-          <w:ilvl w:val="1"/>
-          <w:numId w:val="7"/>
-        </w:numPr>
-        <w:jc w:val="both"/>
-      </w:pPr>
-      <w:r>
-        <w:t>Selecione uma de suas disciplinas, a série, os assuntos que deseja incluir e a quantidade de questões.</w:t>
-      </w:r>
-    </w:p>
-    <w:p>
-      <w:pPr>
-        <w:numPr>
-          <w:ilvl w:val="1"/>
-          <w:numId w:val="7"/>
-        </w:numPr>
-        <w:jc w:val="both"/>
-      </w:pPr>
-      <w:r>
-        <w:t>Dê um nome à prova (</w:t>
-      </w:r>
-      <w:proofErr w:type="spellStart"/>
-      <w:r>
-        <w:t>ex</w:t>
-      </w:r>
-      <w:proofErr w:type="spellEnd"/>
-      <w:r>
-        <w:t>: "Prova Mensal de História - Capítulos 1 e 2").</w:t>
-      </w:r>
-    </w:p>
-    <w:p>
-      <w:pPr>
-        <w:numPr>
-          <w:ilvl w:val="1"/>
-          <w:numId w:val="7"/>
-        </w:numPr>
-        <w:jc w:val="both"/>
-      </w:pPr>
-      <w:r>
-        <w:t>Clique em "Criar Prova". O sistema sorteará as questões automaticamente.</w:t>
-      </w:r>
-    </w:p>
-    <w:p>
-      <w:pPr>
-        <w:jc w:val="both"/>
-      </w:pPr>
-    </w:p>
-    <w:p>
-      <w:pPr>
-        <w:numPr>
-          <w:ilvl w:val="0"/>
-          <w:numId w:val="7"/>
-        </w:numPr>
-        <w:jc w:val="both"/>
-      </w:pPr>
-      <w:r>
-        <w:rPr>
-          <w:b/>
-          <w:bCs/>
-        </w:rPr>
-        <w:lastRenderedPageBreak/>
-        <w:t>Para Criar um Simulado:</w:t>
-      </w:r>
-    </w:p>
-    <w:p>
-      <w:pPr>
-        <w:numPr>
-          <w:ilvl w:val="1"/>
-          <w:numId w:val="7"/>
-        </w:numPr>
-        <w:jc w:val="both"/>
-      </w:pPr>
-      <w:r>
-        <w:t xml:space="preserve">Acesse </w:t>
-      </w:r>
-      <w:r>
-        <w:rPr>
-          <w:b/>
-          <w:bCs/>
-        </w:rPr>
-        <w:t>"Criar Novo Simulado"</w:t>
-      </w:r>
-      <w:r>
-        <w:t>.</w:t>
-      </w:r>
-    </w:p>
-    <w:p>
-      <w:pPr>
-        <w:numPr>
-          <w:ilvl w:val="1"/>
-          <w:numId w:val="7"/>
-        </w:numPr>
-        <w:jc w:val="both"/>
-      </w:pPr>
-      <w:r>
-        <w:t>Dê um nome ao simulado e selecione a série.</w:t>
-      </w:r>
-    </w:p>
-    <w:p>
-      <w:pPr>
-        <w:numPr>
-          <w:ilvl w:val="1"/>
-          <w:numId w:val="7"/>
-        </w:numPr>
-        <w:jc w:val="both"/>
-      </w:pPr>
-      <w:r>
-        <w:t xml:space="preserve">A página mostrará as disciplinas daquela série. </w:t>
-      </w:r>
-      <w:r>
-        <w:rPr>
-          <w:b/>
-          <w:bCs/>
-        </w:rPr>
-        <w:t>Defina a quantidade de questões</w:t>
-      </w:r>
-      <w:r>
-        <w:t xml:space="preserve"> que você quer de cada disciplina.</w:t>
-      </w:r>
-    </w:p>
-    <w:p>
-      <w:pPr>
-        <w:numPr>
-          <w:ilvl w:val="1"/>
-          <w:numId w:val="7"/>
-        </w:numPr>
-        <w:jc w:val="both"/>
-      </w:pPr>
-      <w:r>
-        <w:t>Clique em "Criar Simulado".</w:t>
-      </w:r>
-    </w:p>
-    <w:p>
-      <w:pPr>
-        <w:jc w:val="both"/>
-        <w:rPr>
-          <w:b/>
-          <w:bCs/>
-        </w:rPr>
-      </w:pPr>
-      <w:r>
-        <w:rPr>
-          <w:b/>
-          <w:bCs/>
-        </w:rPr>
-        <w:t>Passo 4: Correção e Acompanhamento</w:t>
-      </w:r>
-    </w:p>
-    <w:p>
-      <w:pPr>
-        <w:numPr>
-          <w:ilvl w:val="0"/>
-          <w:numId w:val="8"/>
-        </w:numPr>
-        <w:jc w:val="both"/>
-      </w:pPr>
-      <w:r>
-        <w:rPr>
-          <w:b/>
-          <w:bCs/>
-        </w:rPr>
-        <w:t>Acesse "Ver Minhas Avaliações" no painel.</w:t>
-      </w:r>
-    </w:p>
-    <w:p>
-      <w:pPr>
-        <w:numPr>
-          <w:ilvl w:val="0"/>
-          <w:numId w:val="8"/>
-        </w:numPr>
-        <w:jc w:val="both"/>
-      </w:pPr>
-      <w:r>
-        <w:t>Na lista, você verá suas avaliações. Se uma avaliação tiver questões discursivas pendentes, haverá uma opção para "Corrigir".</w:t>
-      </w:r>
-    </w:p>
-    <w:p>
-      <w:pPr>
-        <w:numPr>
-          <w:ilvl w:val="0"/>
-          <w:numId w:val="8"/>
-        </w:numPr>
-        <w:jc w:val="both"/>
-      </w:pPr>
-      <w:r>
-        <w:t>Clique em uma avaliação para ver os resultados dos alunos que já finalizaram.</w:t>
-      </w:r>
-    </w:p>
-    <w:p>
-      <w:pPr>
-        <w:numPr>
-          <w:ilvl w:val="0"/>
-          <w:numId w:val="8"/>
-        </w:numPr>
-        <w:jc w:val="both"/>
-      </w:pPr>
-      <w:r>
-        <w:t>Na tela de correção, você poderá ler a resposta do aluno, atribuir uma nota (correta, parcial, incorreta) e deixar um feedback. Ao final, a nota do aluno é recalculada e finalizada.</w:t>
-      </w:r>
-    </w:p>
-    <w:p>
-      <w:pPr>
-        <w:jc w:val="both"/>
-      </w:pPr>
-      <w:r>
-        <w:pict w14:anchorId="7A6D6154">
-          <v:rect id="_x0000_i1027" style="width:0;height:1.5pt" o:hralign="center" o:hrstd="t" o:hr="t" fillcolor="#a0a0a0" stroked="f"/>
-        </w:pict>
-      </w:r>
-    </w:p>
-    <w:p>
-      <w:pPr>
-        <w:jc w:val="both"/>
-        <w:rPr>
-          <w:b/>
-          <w:bCs/>
-        </w:rPr>
-      </w:pPr>
-      <w:r>
-        <w:rPr>
-          <w:b/>
-          <w:bCs/>
-        </w:rPr>
-        <w:t>3. Perfil: Aluno</w:t>
+        <w:t>4. Perfil: Aluno</w:t>
       </w:r>
     </w:p>
     <w:p>
@@ -1056,7 +1079,7 @@
       <w:pPr>
         <w:numPr>
           <w:ilvl w:val="0"/>
-          <w:numId w:val="9"/>
+          <w:numId w:val="25"/>
         </w:numPr>
         <w:jc w:val="both"/>
       </w:pPr>
@@ -1068,7 +1091,7 @@
       <w:pPr>
         <w:numPr>
           <w:ilvl w:val="0"/>
-          <w:numId w:val="9"/>
+          <w:numId w:val="25"/>
         </w:numPr>
         <w:jc w:val="both"/>
       </w:pPr>
@@ -1078,7 +1101,7 @@
       </w:r>
       <w:proofErr w:type="gramEnd"/>
       <w:r>
-        <w:t xml:space="preserve"> senha pessoal e segura no primeiro login.</w:t>
+        <w:t xml:space="preserve"> senha pessoal e aceite os Termos de Uso no primeiro login.</w:t>
       </w:r>
     </w:p>
     <w:p>
@@ -1094,181 +1117,131 @@
           <w:b/>
           <w:bCs/>
         </w:rPr>
-        <w:t>Passo 2: Realizando uma Avaliação</w:t>
+        <w:t>Passo 2: Realizar uma Avaliação</w:t>
       </w:r>
     </w:p>
     <w:p>
       <w:pPr>
         <w:numPr>
           <w:ilvl w:val="0"/>
-          <w:numId w:val="10"/>
+          <w:numId w:val="26"/>
         </w:numPr>
         <w:jc w:val="both"/>
       </w:pPr>
       <w:r>
-        <w:t xml:space="preserve">No seu painel, clique em </w:t>
-      </w:r>
-      <w:r>
+        <w:t>No seu painel, acesse Avaliações.</w:t>
+      </w:r>
+    </w:p>
+    <w:p>
+      <w:pPr>
+        <w:numPr>
+          <w:ilvl w:val="0"/>
+          <w:numId w:val="26"/>
+        </w:numPr>
+        <w:jc w:val="both"/>
+      </w:pPr>
+      <w:r>
+        <w:t>Você verá uma lista de todas as provas e simulados disponíveis para a sua turma.</w:t>
+      </w:r>
+    </w:p>
+    <w:p>
+      <w:pPr>
+        <w:numPr>
+          <w:ilvl w:val="0"/>
+          <w:numId w:val="26"/>
+        </w:numPr>
+        <w:jc w:val="both"/>
+      </w:pPr>
+      <w:r>
+        <w:t>Clique em "Iniciar Avaliação" ou "Responder Avaliação".</w:t>
+      </w:r>
+    </w:p>
+    <w:p>
+      <w:pPr>
+        <w:numPr>
+          <w:ilvl w:val="0"/>
+          <w:numId w:val="26"/>
+        </w:numPr>
+        <w:jc w:val="both"/>
+      </w:pPr>
+      <w:r>
+        <w:t>Leia cada questão e marque a alternativa correta ou escreva sua resposta. Você pode salvar o progresso e continuar depois.</w:t>
+      </w:r>
+    </w:p>
+    <w:p>
+      <w:pPr>
+        <w:numPr>
+          <w:ilvl w:val="0"/>
+          <w:numId w:val="26"/>
+        </w:numPr>
+        <w:jc w:val="both"/>
+      </w:pPr>
+      <w:r>
+        <w:t>Ao terminar, clique no botão "Finalizar e Enviar". Atenção: uma vez finalizada, a avaliação não pode ser alterada.</w:t>
+      </w:r>
+    </w:p>
+    <w:p>
+      <w:pPr>
+        <w:jc w:val="both"/>
         <w:rPr>
           <w:b/>
           <w:bCs/>
         </w:rPr>
-        <w:t>"Avaliações Disponíveis"</w:t>
-      </w:r>
-      <w:r>
-        <w:t>.</w:t>
-      </w:r>
-    </w:p>
-    <w:p>
-      <w:pPr>
-        <w:numPr>
-          <w:ilvl w:val="0"/>
-          <w:numId w:val="10"/>
-        </w:numPr>
-        <w:jc w:val="both"/>
-      </w:pPr>
-      <w:r>
-        <w:t>Você verá uma lista de todas as provas e simulados que os seus professores criaram para a sua turma e que você ainda não respondeu.</w:t>
-      </w:r>
-    </w:p>
-    <w:p>
-      <w:pPr>
-        <w:numPr>
-          <w:ilvl w:val="0"/>
-          <w:numId w:val="10"/>
-        </w:numPr>
-        <w:jc w:val="both"/>
-      </w:pPr>
-      <w:r>
-        <w:t xml:space="preserve">Clique em </w:t>
-      </w:r>
+      </w:pPr>
       <w:r>
         <w:rPr>
           <w:b/>
           <w:bCs/>
         </w:rPr>
-        <w:t>"Responder"</w:t>
-      </w:r>
-      <w:r>
-        <w:t xml:space="preserve"> na avaliação que deseja iniciar.</w:t>
+        <w:t>Passo 3: Consultar Resultados e Desempenho</w:t>
       </w:r>
     </w:p>
     <w:p>
       <w:pPr>
         <w:numPr>
           <w:ilvl w:val="0"/>
-          <w:numId w:val="10"/>
+          <w:numId w:val="27"/>
         </w:numPr>
         <w:jc w:val="both"/>
       </w:pPr>
       <w:r>
-        <w:t>Leia cada questão com atenção e marque a alternativa correta ou escreva sua resposta no campo indicado.</w:t>
+        <w:t>No seu painel, acesse Meus Resultados.</w:t>
       </w:r>
     </w:p>
     <w:p>
       <w:pPr>
         <w:numPr>
           <w:ilvl w:val="0"/>
-          <w:numId w:val="10"/>
+          <w:numId w:val="27"/>
         </w:numPr>
         <w:jc w:val="both"/>
       </w:pPr>
       <w:r>
-        <w:t xml:space="preserve">Ao final da avaliação, clique no botão </w:t>
-      </w:r>
-      <w:r>
-        <w:rPr>
-          <w:b/>
-          <w:bCs/>
-        </w:rPr>
-        <w:t>"Enviar Avaliação"</w:t>
-      </w:r>
-      <w:r>
-        <w:t xml:space="preserve">. </w:t>
-      </w:r>
-      <w:r>
-        <w:rPr>
-          <w:b/>
-          <w:bCs/>
-        </w:rPr>
-        <w:t>Atenção:</w:t>
-      </w:r>
-      <w:r>
-        <w:t xml:space="preserve"> uma vez enviada, a avaliação não pode ser alterada.</w:t>
-      </w:r>
-    </w:p>
-    <w:p>
-      <w:pPr>
-        <w:jc w:val="both"/>
-        <w:rPr>
-          <w:b/>
-          <w:bCs/>
-        </w:rPr>
-      </w:pPr>
-      <w:r>
-        <w:rPr>
-          <w:b/>
-          <w:bCs/>
-        </w:rPr>
-        <w:t>Passo 3: Consultando Resultados e Desempenho</w:t>
+        <w:t>Você verá uma lista de todas as avaliações que já concluiu.</w:t>
       </w:r>
     </w:p>
     <w:p>
       <w:pPr>
         <w:numPr>
           <w:ilvl w:val="0"/>
-          <w:numId w:val="11"/>
+          <w:numId w:val="27"/>
         </w:numPr>
         <w:jc w:val="both"/>
       </w:pPr>
       <w:r>
-        <w:t xml:space="preserve">No seu painel, clique em </w:t>
-      </w:r>
-      <w:r>
-        <w:rPr>
-          <w:b/>
-          <w:bCs/>
-        </w:rPr>
-        <w:t>"Meus Resultados"</w:t>
-      </w:r>
-      <w:r>
-        <w:t>.</w:t>
+        <w:t>Clique em uma avaliação para ver sua nota, o gabarito das questões, os pontos obtidos e o feedback do professor (após a correção).</w:t>
       </w:r>
     </w:p>
     <w:p>
       <w:pPr>
         <w:numPr>
           <w:ilvl w:val="0"/>
-          <w:numId w:val="11"/>
+          <w:numId w:val="27"/>
         </w:numPr>
         <w:jc w:val="both"/>
       </w:pPr>
       <w:r>
-        <w:t>Você verá um resumo do seu desempenho geral e uma lista detalhada de todas as avaliações que já concluiu.</w:t>
-      </w:r>
-    </w:p>
-    <w:p>
-      <w:pPr>
-        <w:numPr>
-          <w:ilvl w:val="0"/>
-          <w:numId w:val="11"/>
-        </w:numPr>
-        <w:jc w:val="both"/>
-      </w:pPr>
-      <w:r>
-        <w:t>Clique em uma avaliação para ver sua nota, o gabarito das questões objetivas e o feedback do professor para as questões discursivas (após a correção).</w:t>
-      </w:r>
-    </w:p>
-    <w:p>
-      <w:pPr>
-        <w:numPr>
-          <w:ilvl w:val="0"/>
-          <w:numId w:val="11"/>
-        </w:numPr>
-        <w:jc w:val="both"/>
-      </w:pPr>
-      <w:r>
-        <w:t>Nesta página, você também encontrará gráficos que mostram sua evolução e desempenho por disciplina, ajudando a identificar seus pontos fortes e fracos.</w:t>
+        <w:t>Nesta página, você também encontrará gráficos que mostram sua evolução de notas e o desempenho por disciplina, ajudando a identificar seus pontos fortes e fracos.</w:t>
       </w:r>
     </w:p>
     <w:p>
@@ -1745,6 +1718,155 @@
     </w:lvl>
   </w:abstractNum>
   <w:abstractNum w:abstractNumId="4" w15:restartNumberingAfterBreak="0">
+    <w:nsid w:val="1EBE0BE3"/>
+    <w:multiLevelType w:val="multilevel"/>
+    <w:tmpl w:val="628E3C84"/>
+    <w:lvl w:ilvl="0">
+      <w:start w:val="1"/>
+      <w:numFmt w:val="bullet"/>
+      <w:lvlText w:val=""/>
+      <w:lvlJc w:val="left"/>
+      <w:pPr>
+        <w:tabs>
+          <w:tab w:val="num" w:pos="720"/>
+        </w:tabs>
+        <w:ind w:left="720" w:hanging="360"/>
+      </w:pPr>
+      <w:rPr>
+        <w:rFonts w:ascii="Symbol" w:hAnsi="Symbol" w:hint="default"/>
+        <w:sz w:val="20"/>
+      </w:rPr>
+    </w:lvl>
+    <w:lvl w:ilvl="1" w:tentative="1">
+      <w:start w:val="1"/>
+      <w:numFmt w:val="bullet"/>
+      <w:lvlText w:val="o"/>
+      <w:lvlJc w:val="left"/>
+      <w:pPr>
+        <w:tabs>
+          <w:tab w:val="num" w:pos="1440"/>
+        </w:tabs>
+        <w:ind w:left="1440" w:hanging="360"/>
+      </w:pPr>
+      <w:rPr>
+        <w:rFonts w:ascii="Courier New" w:hAnsi="Courier New" w:hint="default"/>
+        <w:sz w:val="20"/>
+      </w:rPr>
+    </w:lvl>
+    <w:lvl w:ilvl="2" w:tentative="1">
+      <w:start w:val="1"/>
+      <w:numFmt w:val="bullet"/>
+      <w:lvlText w:val=""/>
+      <w:lvlJc w:val="left"/>
+      <w:pPr>
+        <w:tabs>
+          <w:tab w:val="num" w:pos="2160"/>
+        </w:tabs>
+        <w:ind w:left="2160" w:hanging="360"/>
+      </w:pPr>
+      <w:rPr>
+        <w:rFonts w:ascii="Wingdings" w:hAnsi="Wingdings" w:hint="default"/>
+        <w:sz w:val="20"/>
+      </w:rPr>
+    </w:lvl>
+    <w:lvl w:ilvl="3" w:tentative="1">
+      <w:start w:val="1"/>
+      <w:numFmt w:val="bullet"/>
+      <w:lvlText w:val=""/>
+      <w:lvlJc w:val="left"/>
+      <w:pPr>
+        <w:tabs>
+          <w:tab w:val="num" w:pos="2880"/>
+        </w:tabs>
+        <w:ind w:left="2880" w:hanging="360"/>
+      </w:pPr>
+      <w:rPr>
+        <w:rFonts w:ascii="Wingdings" w:hAnsi="Wingdings" w:hint="default"/>
+        <w:sz w:val="20"/>
+      </w:rPr>
+    </w:lvl>
+    <w:lvl w:ilvl="4" w:tentative="1">
+      <w:start w:val="1"/>
+      <w:numFmt w:val="bullet"/>
+      <w:lvlText w:val=""/>
+      <w:lvlJc w:val="left"/>
+      <w:pPr>
+        <w:tabs>
+          <w:tab w:val="num" w:pos="3600"/>
+        </w:tabs>
+        <w:ind w:left="3600" w:hanging="360"/>
+      </w:pPr>
+      <w:rPr>
+        <w:rFonts w:ascii="Wingdings" w:hAnsi="Wingdings" w:hint="default"/>
+        <w:sz w:val="20"/>
+      </w:rPr>
+    </w:lvl>
+    <w:lvl w:ilvl="5" w:tentative="1">
+      <w:start w:val="1"/>
+      <w:numFmt w:val="bullet"/>
+      <w:lvlText w:val=""/>
+      <w:lvlJc w:val="left"/>
+      <w:pPr>
+        <w:tabs>
+          <w:tab w:val="num" w:pos="4320"/>
+        </w:tabs>
+        <w:ind w:left="4320" w:hanging="360"/>
+      </w:pPr>
+      <w:rPr>
+        <w:rFonts w:ascii="Wingdings" w:hAnsi="Wingdings" w:hint="default"/>
+        <w:sz w:val="20"/>
+      </w:rPr>
+    </w:lvl>
+    <w:lvl w:ilvl="6" w:tentative="1">
+      <w:start w:val="1"/>
+      <w:numFmt w:val="bullet"/>
+      <w:lvlText w:val=""/>
+      <w:lvlJc w:val="left"/>
+      <w:pPr>
+        <w:tabs>
+          <w:tab w:val="num" w:pos="5040"/>
+        </w:tabs>
+        <w:ind w:left="5040" w:hanging="360"/>
+      </w:pPr>
+      <w:rPr>
+        <w:rFonts w:ascii="Wingdings" w:hAnsi="Wingdings" w:hint="default"/>
+        <w:sz w:val="20"/>
+      </w:rPr>
+    </w:lvl>
+    <w:lvl w:ilvl="7" w:tentative="1">
+      <w:start w:val="1"/>
+      <w:numFmt w:val="bullet"/>
+      <w:lvlText w:val=""/>
+      <w:lvlJc w:val="left"/>
+      <w:pPr>
+        <w:tabs>
+          <w:tab w:val="num" w:pos="5760"/>
+        </w:tabs>
+        <w:ind w:left="5760" w:hanging="360"/>
+      </w:pPr>
+      <w:rPr>
+        <w:rFonts w:ascii="Wingdings" w:hAnsi="Wingdings" w:hint="default"/>
+        <w:sz w:val="20"/>
+      </w:rPr>
+    </w:lvl>
+    <w:lvl w:ilvl="8" w:tentative="1">
+      <w:start w:val="1"/>
+      <w:numFmt w:val="bullet"/>
+      <w:lvlText w:val=""/>
+      <w:lvlJc w:val="left"/>
+      <w:pPr>
+        <w:tabs>
+          <w:tab w:val="num" w:pos="6480"/>
+        </w:tabs>
+        <w:ind w:left="6480" w:hanging="360"/>
+      </w:pPr>
+      <w:rPr>
+        <w:rFonts w:ascii="Wingdings" w:hAnsi="Wingdings" w:hint="default"/>
+        <w:sz w:val="20"/>
+      </w:rPr>
+    </w:lvl>
+  </w:abstractNum>
+  <w:abstractNum w:abstractNumId="5" w15:restartNumberingAfterBreak="0">
     <w:nsid w:val="243E0CDF"/>
     <w:multiLevelType w:val="multilevel"/>
     <w:tmpl w:val="041AA33E"/>
@@ -1857,7 +1979,454 @@
       </w:pPr>
     </w:lvl>
   </w:abstractNum>
-  <w:abstractNum w:abstractNumId="5" w15:restartNumberingAfterBreak="0">
+  <w:abstractNum w:abstractNumId="6" w15:restartNumberingAfterBreak="0">
+    <w:nsid w:val="24576016"/>
+    <w:multiLevelType w:val="multilevel"/>
+    <w:tmpl w:val="F7BA59F6"/>
+    <w:lvl w:ilvl="0">
+      <w:start w:val="1"/>
+      <w:numFmt w:val="bullet"/>
+      <w:lvlText w:val=""/>
+      <w:lvlJc w:val="left"/>
+      <w:pPr>
+        <w:tabs>
+          <w:tab w:val="num" w:pos="720"/>
+        </w:tabs>
+        <w:ind w:left="720" w:hanging="360"/>
+      </w:pPr>
+      <w:rPr>
+        <w:rFonts w:ascii="Symbol" w:hAnsi="Symbol" w:hint="default"/>
+        <w:sz w:val="20"/>
+      </w:rPr>
+    </w:lvl>
+    <w:lvl w:ilvl="1" w:tentative="1">
+      <w:start w:val="1"/>
+      <w:numFmt w:val="bullet"/>
+      <w:lvlText w:val="o"/>
+      <w:lvlJc w:val="left"/>
+      <w:pPr>
+        <w:tabs>
+          <w:tab w:val="num" w:pos="1440"/>
+        </w:tabs>
+        <w:ind w:left="1440" w:hanging="360"/>
+      </w:pPr>
+      <w:rPr>
+        <w:rFonts w:ascii="Courier New" w:hAnsi="Courier New" w:hint="default"/>
+        <w:sz w:val="20"/>
+      </w:rPr>
+    </w:lvl>
+    <w:lvl w:ilvl="2" w:tentative="1">
+      <w:start w:val="1"/>
+      <w:numFmt w:val="bullet"/>
+      <w:lvlText w:val=""/>
+      <w:lvlJc w:val="left"/>
+      <w:pPr>
+        <w:tabs>
+          <w:tab w:val="num" w:pos="2160"/>
+        </w:tabs>
+        <w:ind w:left="2160" w:hanging="360"/>
+      </w:pPr>
+      <w:rPr>
+        <w:rFonts w:ascii="Wingdings" w:hAnsi="Wingdings" w:hint="default"/>
+        <w:sz w:val="20"/>
+      </w:rPr>
+    </w:lvl>
+    <w:lvl w:ilvl="3" w:tentative="1">
+      <w:start w:val="1"/>
+      <w:numFmt w:val="bullet"/>
+      <w:lvlText w:val=""/>
+      <w:lvlJc w:val="left"/>
+      <w:pPr>
+        <w:tabs>
+          <w:tab w:val="num" w:pos="2880"/>
+        </w:tabs>
+        <w:ind w:left="2880" w:hanging="360"/>
+      </w:pPr>
+      <w:rPr>
+        <w:rFonts w:ascii="Wingdings" w:hAnsi="Wingdings" w:hint="default"/>
+        <w:sz w:val="20"/>
+      </w:rPr>
+    </w:lvl>
+    <w:lvl w:ilvl="4" w:tentative="1">
+      <w:start w:val="1"/>
+      <w:numFmt w:val="bullet"/>
+      <w:lvlText w:val=""/>
+      <w:lvlJc w:val="left"/>
+      <w:pPr>
+        <w:tabs>
+          <w:tab w:val="num" w:pos="3600"/>
+        </w:tabs>
+        <w:ind w:left="3600" w:hanging="360"/>
+      </w:pPr>
+      <w:rPr>
+        <w:rFonts w:ascii="Wingdings" w:hAnsi="Wingdings" w:hint="default"/>
+        <w:sz w:val="20"/>
+      </w:rPr>
+    </w:lvl>
+    <w:lvl w:ilvl="5" w:tentative="1">
+      <w:start w:val="1"/>
+      <w:numFmt w:val="bullet"/>
+      <w:lvlText w:val=""/>
+      <w:lvlJc w:val="left"/>
+      <w:pPr>
+        <w:tabs>
+          <w:tab w:val="num" w:pos="4320"/>
+        </w:tabs>
+        <w:ind w:left="4320" w:hanging="360"/>
+      </w:pPr>
+      <w:rPr>
+        <w:rFonts w:ascii="Wingdings" w:hAnsi="Wingdings" w:hint="default"/>
+        <w:sz w:val="20"/>
+      </w:rPr>
+    </w:lvl>
+    <w:lvl w:ilvl="6" w:tentative="1">
+      <w:start w:val="1"/>
+      <w:numFmt w:val="bullet"/>
+      <w:lvlText w:val=""/>
+      <w:lvlJc w:val="left"/>
+      <w:pPr>
+        <w:tabs>
+          <w:tab w:val="num" w:pos="5040"/>
+        </w:tabs>
+        <w:ind w:left="5040" w:hanging="360"/>
+      </w:pPr>
+      <w:rPr>
+        <w:rFonts w:ascii="Wingdings" w:hAnsi="Wingdings" w:hint="default"/>
+        <w:sz w:val="20"/>
+      </w:rPr>
+    </w:lvl>
+    <w:lvl w:ilvl="7" w:tentative="1">
+      <w:start w:val="1"/>
+      <w:numFmt w:val="bullet"/>
+      <w:lvlText w:val=""/>
+      <w:lvlJc w:val="left"/>
+      <w:pPr>
+        <w:tabs>
+          <w:tab w:val="num" w:pos="5760"/>
+        </w:tabs>
+        <w:ind w:left="5760" w:hanging="360"/>
+      </w:pPr>
+      <w:rPr>
+        <w:rFonts w:ascii="Wingdings" w:hAnsi="Wingdings" w:hint="default"/>
+        <w:sz w:val="20"/>
+      </w:rPr>
+    </w:lvl>
+    <w:lvl w:ilvl="8" w:tentative="1">
+      <w:start w:val="1"/>
+      <w:numFmt w:val="bullet"/>
+      <w:lvlText w:val=""/>
+      <w:lvlJc w:val="left"/>
+      <w:pPr>
+        <w:tabs>
+          <w:tab w:val="num" w:pos="6480"/>
+        </w:tabs>
+        <w:ind w:left="6480" w:hanging="360"/>
+      </w:pPr>
+      <w:rPr>
+        <w:rFonts w:ascii="Wingdings" w:hAnsi="Wingdings" w:hint="default"/>
+        <w:sz w:val="20"/>
+      </w:rPr>
+    </w:lvl>
+  </w:abstractNum>
+  <w:abstractNum w:abstractNumId="7" w15:restartNumberingAfterBreak="0">
+    <w:nsid w:val="27825B0E"/>
+    <w:multiLevelType w:val="multilevel"/>
+    <w:tmpl w:val="D840C5E4"/>
+    <w:lvl w:ilvl="0">
+      <w:start w:val="1"/>
+      <w:numFmt w:val="bullet"/>
+      <w:lvlText w:val=""/>
+      <w:lvlJc w:val="left"/>
+      <w:pPr>
+        <w:tabs>
+          <w:tab w:val="num" w:pos="720"/>
+        </w:tabs>
+        <w:ind w:left="720" w:hanging="360"/>
+      </w:pPr>
+      <w:rPr>
+        <w:rFonts w:ascii="Symbol" w:hAnsi="Symbol" w:hint="default"/>
+        <w:sz w:val="20"/>
+      </w:rPr>
+    </w:lvl>
+    <w:lvl w:ilvl="1">
+      <w:start w:val="1"/>
+      <w:numFmt w:val="bullet"/>
+      <w:lvlText w:val="o"/>
+      <w:lvlJc w:val="left"/>
+      <w:pPr>
+        <w:tabs>
+          <w:tab w:val="num" w:pos="1440"/>
+        </w:tabs>
+        <w:ind w:left="1440" w:hanging="360"/>
+      </w:pPr>
+      <w:rPr>
+        <w:rFonts w:ascii="Courier New" w:hAnsi="Courier New" w:hint="default"/>
+        <w:sz w:val="20"/>
+      </w:rPr>
+    </w:lvl>
+    <w:lvl w:ilvl="2" w:tentative="1">
+      <w:start w:val="1"/>
+      <w:numFmt w:val="bullet"/>
+      <w:lvlText w:val=""/>
+      <w:lvlJc w:val="left"/>
+      <w:pPr>
+        <w:tabs>
+          <w:tab w:val="num" w:pos="2160"/>
+        </w:tabs>
+        <w:ind w:left="2160" w:hanging="360"/>
+      </w:pPr>
+      <w:rPr>
+        <w:rFonts w:ascii="Wingdings" w:hAnsi="Wingdings" w:hint="default"/>
+        <w:sz w:val="20"/>
+      </w:rPr>
+    </w:lvl>
+    <w:lvl w:ilvl="3" w:tentative="1">
+      <w:start w:val="1"/>
+      <w:numFmt w:val="bullet"/>
+      <w:lvlText w:val=""/>
+      <w:lvlJc w:val="left"/>
+      <w:pPr>
+        <w:tabs>
+          <w:tab w:val="num" w:pos="2880"/>
+        </w:tabs>
+        <w:ind w:left="2880" w:hanging="360"/>
+      </w:pPr>
+      <w:rPr>
+        <w:rFonts w:ascii="Wingdings" w:hAnsi="Wingdings" w:hint="default"/>
+        <w:sz w:val="20"/>
+      </w:rPr>
+    </w:lvl>
+    <w:lvl w:ilvl="4" w:tentative="1">
+      <w:start w:val="1"/>
+      <w:numFmt w:val="bullet"/>
+      <w:lvlText w:val=""/>
+      <w:lvlJc w:val="left"/>
+      <w:pPr>
+        <w:tabs>
+          <w:tab w:val="num" w:pos="3600"/>
+        </w:tabs>
+        <w:ind w:left="3600" w:hanging="360"/>
+      </w:pPr>
+      <w:rPr>
+        <w:rFonts w:ascii="Wingdings" w:hAnsi="Wingdings" w:hint="default"/>
+        <w:sz w:val="20"/>
+      </w:rPr>
+    </w:lvl>
+    <w:lvl w:ilvl="5" w:tentative="1">
+      <w:start w:val="1"/>
+      <w:numFmt w:val="bullet"/>
+      <w:lvlText w:val=""/>
+      <w:lvlJc w:val="left"/>
+      <w:pPr>
+        <w:tabs>
+          <w:tab w:val="num" w:pos="4320"/>
+        </w:tabs>
+        <w:ind w:left="4320" w:hanging="360"/>
+      </w:pPr>
+      <w:rPr>
+        <w:rFonts w:ascii="Wingdings" w:hAnsi="Wingdings" w:hint="default"/>
+        <w:sz w:val="20"/>
+      </w:rPr>
+    </w:lvl>
+    <w:lvl w:ilvl="6" w:tentative="1">
+      <w:start w:val="1"/>
+      <w:numFmt w:val="bullet"/>
+      <w:lvlText w:val=""/>
+      <w:lvlJc w:val="left"/>
+      <w:pPr>
+        <w:tabs>
+          <w:tab w:val="num" w:pos="5040"/>
+        </w:tabs>
+        <w:ind w:left="5040" w:hanging="360"/>
+      </w:pPr>
+      <w:rPr>
+        <w:rFonts w:ascii="Wingdings" w:hAnsi="Wingdings" w:hint="default"/>
+        <w:sz w:val="20"/>
+      </w:rPr>
+    </w:lvl>
+    <w:lvl w:ilvl="7" w:tentative="1">
+      <w:start w:val="1"/>
+      <w:numFmt w:val="bullet"/>
+      <w:lvlText w:val=""/>
+      <w:lvlJc w:val="left"/>
+      <w:pPr>
+        <w:tabs>
+          <w:tab w:val="num" w:pos="5760"/>
+        </w:tabs>
+        <w:ind w:left="5760" w:hanging="360"/>
+      </w:pPr>
+      <w:rPr>
+        <w:rFonts w:ascii="Wingdings" w:hAnsi="Wingdings" w:hint="default"/>
+        <w:sz w:val="20"/>
+      </w:rPr>
+    </w:lvl>
+    <w:lvl w:ilvl="8" w:tentative="1">
+      <w:start w:val="1"/>
+      <w:numFmt w:val="bullet"/>
+      <w:lvlText w:val=""/>
+      <w:lvlJc w:val="left"/>
+      <w:pPr>
+        <w:tabs>
+          <w:tab w:val="num" w:pos="6480"/>
+        </w:tabs>
+        <w:ind w:left="6480" w:hanging="360"/>
+      </w:pPr>
+      <w:rPr>
+        <w:rFonts w:ascii="Wingdings" w:hAnsi="Wingdings" w:hint="default"/>
+        <w:sz w:val="20"/>
+      </w:rPr>
+    </w:lvl>
+  </w:abstractNum>
+  <w:abstractNum w:abstractNumId="8" w15:restartNumberingAfterBreak="0">
+    <w:nsid w:val="2BF816C3"/>
+    <w:multiLevelType w:val="multilevel"/>
+    <w:tmpl w:val="E0247C44"/>
+    <w:lvl w:ilvl="0">
+      <w:start w:val="1"/>
+      <w:numFmt w:val="bullet"/>
+      <w:lvlText w:val=""/>
+      <w:lvlJc w:val="left"/>
+      <w:pPr>
+        <w:tabs>
+          <w:tab w:val="num" w:pos="720"/>
+        </w:tabs>
+        <w:ind w:left="720" w:hanging="360"/>
+      </w:pPr>
+      <w:rPr>
+        <w:rFonts w:ascii="Symbol" w:hAnsi="Symbol" w:hint="default"/>
+        <w:sz w:val="20"/>
+      </w:rPr>
+    </w:lvl>
+    <w:lvl w:ilvl="1" w:tentative="1">
+      <w:start w:val="1"/>
+      <w:numFmt w:val="bullet"/>
+      <w:lvlText w:val="o"/>
+      <w:lvlJc w:val="left"/>
+      <w:pPr>
+        <w:tabs>
+          <w:tab w:val="num" w:pos="1440"/>
+        </w:tabs>
+        <w:ind w:left="1440" w:hanging="360"/>
+      </w:pPr>
+      <w:rPr>
+        <w:rFonts w:ascii="Courier New" w:hAnsi="Courier New" w:hint="default"/>
+        <w:sz w:val="20"/>
+      </w:rPr>
+    </w:lvl>
+    <w:lvl w:ilvl="2" w:tentative="1">
+      <w:start w:val="1"/>
+      <w:numFmt w:val="bullet"/>
+      <w:lvlText w:val=""/>
+      <w:lvlJc w:val="left"/>
+      <w:pPr>
+        <w:tabs>
+          <w:tab w:val="num" w:pos="2160"/>
+        </w:tabs>
+        <w:ind w:left="2160" w:hanging="360"/>
+      </w:pPr>
+      <w:rPr>
+        <w:rFonts w:ascii="Wingdings" w:hAnsi="Wingdings" w:hint="default"/>
+        <w:sz w:val="20"/>
+      </w:rPr>
+    </w:lvl>
+    <w:lvl w:ilvl="3" w:tentative="1">
+      <w:start w:val="1"/>
+      <w:numFmt w:val="bullet"/>
+      <w:lvlText w:val=""/>
+      <w:lvlJc w:val="left"/>
+      <w:pPr>
+        <w:tabs>
+          <w:tab w:val="num" w:pos="2880"/>
+        </w:tabs>
+        <w:ind w:left="2880" w:hanging="360"/>
+      </w:pPr>
+      <w:rPr>
+        <w:rFonts w:ascii="Wingdings" w:hAnsi="Wingdings" w:hint="default"/>
+        <w:sz w:val="20"/>
+      </w:rPr>
+    </w:lvl>
+    <w:lvl w:ilvl="4" w:tentative="1">
+      <w:start w:val="1"/>
+      <w:numFmt w:val="bullet"/>
+      <w:lvlText w:val=""/>
+      <w:lvlJc w:val="left"/>
+      <w:pPr>
+        <w:tabs>
+          <w:tab w:val="num" w:pos="3600"/>
+        </w:tabs>
+        <w:ind w:left="3600" w:hanging="360"/>
+      </w:pPr>
+      <w:rPr>
+        <w:rFonts w:ascii="Wingdings" w:hAnsi="Wingdings" w:hint="default"/>
+        <w:sz w:val="20"/>
+      </w:rPr>
+    </w:lvl>
+    <w:lvl w:ilvl="5" w:tentative="1">
+      <w:start w:val="1"/>
+      <w:numFmt w:val="bullet"/>
+      <w:lvlText w:val=""/>
+      <w:lvlJc w:val="left"/>
+      <w:pPr>
+        <w:tabs>
+          <w:tab w:val="num" w:pos="4320"/>
+        </w:tabs>
+        <w:ind w:left="4320" w:hanging="360"/>
+      </w:pPr>
+      <w:rPr>
+        <w:rFonts w:ascii="Wingdings" w:hAnsi="Wingdings" w:hint="default"/>
+        <w:sz w:val="20"/>
+      </w:rPr>
+    </w:lvl>
+    <w:lvl w:ilvl="6" w:tentative="1">
+      <w:start w:val="1"/>
+      <w:numFmt w:val="bullet"/>
+      <w:lvlText w:val=""/>
+      <w:lvlJc w:val="left"/>
+      <w:pPr>
+        <w:tabs>
+          <w:tab w:val="num" w:pos="5040"/>
+        </w:tabs>
+        <w:ind w:left="5040" w:hanging="360"/>
+      </w:pPr>
+      <w:rPr>
+        <w:rFonts w:ascii="Wingdings" w:hAnsi="Wingdings" w:hint="default"/>
+        <w:sz w:val="20"/>
+      </w:rPr>
+    </w:lvl>
+    <w:lvl w:ilvl="7" w:tentative="1">
+      <w:start w:val="1"/>
+      <w:numFmt w:val="bullet"/>
+      <w:lvlText w:val=""/>
+      <w:lvlJc w:val="left"/>
+      <w:pPr>
+        <w:tabs>
+          <w:tab w:val="num" w:pos="5760"/>
+        </w:tabs>
+        <w:ind w:left="5760" w:hanging="360"/>
+      </w:pPr>
+      <w:rPr>
+        <w:rFonts w:ascii="Wingdings" w:hAnsi="Wingdings" w:hint="default"/>
+        <w:sz w:val="20"/>
+      </w:rPr>
+    </w:lvl>
+    <w:lvl w:ilvl="8" w:tentative="1">
+      <w:start w:val="1"/>
+      <w:numFmt w:val="bullet"/>
+      <w:lvlText w:val=""/>
+      <w:lvlJc w:val="left"/>
+      <w:pPr>
+        <w:tabs>
+          <w:tab w:val="num" w:pos="6480"/>
+        </w:tabs>
+        <w:ind w:left="6480" w:hanging="360"/>
+      </w:pPr>
+      <w:rPr>
+        <w:rFonts w:ascii="Wingdings" w:hAnsi="Wingdings" w:hint="default"/>
+        <w:sz w:val="20"/>
+      </w:rPr>
+    </w:lvl>
+  </w:abstractNum>
+  <w:abstractNum w:abstractNumId="9" w15:restartNumberingAfterBreak="0">
     <w:nsid w:val="31570BAA"/>
     <w:multiLevelType w:val="multilevel"/>
     <w:tmpl w:val="361C3512"/>
@@ -1970,7 +2539,7 @@
       </w:pPr>
     </w:lvl>
   </w:abstractNum>
-  <w:abstractNum w:abstractNumId="6" w15:restartNumberingAfterBreak="0">
+  <w:abstractNum w:abstractNumId="10" w15:restartNumberingAfterBreak="0">
     <w:nsid w:val="3C216CD8"/>
     <w:multiLevelType w:val="multilevel"/>
     <w:tmpl w:val="B9068F98"/>
@@ -2119,7 +2688,305 @@
       </w:rPr>
     </w:lvl>
   </w:abstractNum>
-  <w:abstractNum w:abstractNumId="7" w15:restartNumberingAfterBreak="0">
+  <w:abstractNum w:abstractNumId="11" w15:restartNumberingAfterBreak="0">
+    <w:nsid w:val="3E046048"/>
+    <w:multiLevelType w:val="multilevel"/>
+    <w:tmpl w:val="D0106AD8"/>
+    <w:lvl w:ilvl="0">
+      <w:start w:val="1"/>
+      <w:numFmt w:val="bullet"/>
+      <w:lvlText w:val=""/>
+      <w:lvlJc w:val="left"/>
+      <w:pPr>
+        <w:tabs>
+          <w:tab w:val="num" w:pos="720"/>
+        </w:tabs>
+        <w:ind w:left="720" w:hanging="360"/>
+      </w:pPr>
+      <w:rPr>
+        <w:rFonts w:ascii="Symbol" w:hAnsi="Symbol" w:hint="default"/>
+        <w:sz w:val="20"/>
+      </w:rPr>
+    </w:lvl>
+    <w:lvl w:ilvl="1" w:tentative="1">
+      <w:start w:val="1"/>
+      <w:numFmt w:val="bullet"/>
+      <w:lvlText w:val="o"/>
+      <w:lvlJc w:val="left"/>
+      <w:pPr>
+        <w:tabs>
+          <w:tab w:val="num" w:pos="1440"/>
+        </w:tabs>
+        <w:ind w:left="1440" w:hanging="360"/>
+      </w:pPr>
+      <w:rPr>
+        <w:rFonts w:ascii="Courier New" w:hAnsi="Courier New" w:hint="default"/>
+        <w:sz w:val="20"/>
+      </w:rPr>
+    </w:lvl>
+    <w:lvl w:ilvl="2" w:tentative="1">
+      <w:start w:val="1"/>
+      <w:numFmt w:val="bullet"/>
+      <w:lvlText w:val=""/>
+      <w:lvlJc w:val="left"/>
+      <w:pPr>
+        <w:tabs>
+          <w:tab w:val="num" w:pos="2160"/>
+        </w:tabs>
+        <w:ind w:left="2160" w:hanging="360"/>
+      </w:pPr>
+      <w:rPr>
+        <w:rFonts w:ascii="Wingdings" w:hAnsi="Wingdings" w:hint="default"/>
+        <w:sz w:val="20"/>
+      </w:rPr>
+    </w:lvl>
+    <w:lvl w:ilvl="3" w:tentative="1">
+      <w:start w:val="1"/>
+      <w:numFmt w:val="bullet"/>
+      <w:lvlText w:val=""/>
+      <w:lvlJc w:val="left"/>
+      <w:pPr>
+        <w:tabs>
+          <w:tab w:val="num" w:pos="2880"/>
+        </w:tabs>
+        <w:ind w:left="2880" w:hanging="360"/>
+      </w:pPr>
+      <w:rPr>
+        <w:rFonts w:ascii="Wingdings" w:hAnsi="Wingdings" w:hint="default"/>
+        <w:sz w:val="20"/>
+      </w:rPr>
+    </w:lvl>
+    <w:lvl w:ilvl="4" w:tentative="1">
+      <w:start w:val="1"/>
+      <w:numFmt w:val="bullet"/>
+      <w:lvlText w:val=""/>
+      <w:lvlJc w:val="left"/>
+      <w:pPr>
+        <w:tabs>
+          <w:tab w:val="num" w:pos="3600"/>
+        </w:tabs>
+        <w:ind w:left="3600" w:hanging="360"/>
+      </w:pPr>
+      <w:rPr>
+        <w:rFonts w:ascii="Wingdings" w:hAnsi="Wingdings" w:hint="default"/>
+        <w:sz w:val="20"/>
+      </w:rPr>
+    </w:lvl>
+    <w:lvl w:ilvl="5" w:tentative="1">
+      <w:start w:val="1"/>
+      <w:numFmt w:val="bullet"/>
+      <w:lvlText w:val=""/>
+      <w:lvlJc w:val="left"/>
+      <w:pPr>
+        <w:tabs>
+          <w:tab w:val="num" w:pos="4320"/>
+        </w:tabs>
+        <w:ind w:left="4320" w:hanging="360"/>
+      </w:pPr>
+      <w:rPr>
+        <w:rFonts w:ascii="Wingdings" w:hAnsi="Wingdings" w:hint="default"/>
+        <w:sz w:val="20"/>
+      </w:rPr>
+    </w:lvl>
+    <w:lvl w:ilvl="6" w:tentative="1">
+      <w:start w:val="1"/>
+      <w:numFmt w:val="bullet"/>
+      <w:lvlText w:val=""/>
+      <w:lvlJc w:val="left"/>
+      <w:pPr>
+        <w:tabs>
+          <w:tab w:val="num" w:pos="5040"/>
+        </w:tabs>
+        <w:ind w:left="5040" w:hanging="360"/>
+      </w:pPr>
+      <w:rPr>
+        <w:rFonts w:ascii="Wingdings" w:hAnsi="Wingdings" w:hint="default"/>
+        <w:sz w:val="20"/>
+      </w:rPr>
+    </w:lvl>
+    <w:lvl w:ilvl="7" w:tentative="1">
+      <w:start w:val="1"/>
+      <w:numFmt w:val="bullet"/>
+      <w:lvlText w:val=""/>
+      <w:lvlJc w:val="left"/>
+      <w:pPr>
+        <w:tabs>
+          <w:tab w:val="num" w:pos="5760"/>
+        </w:tabs>
+        <w:ind w:left="5760" w:hanging="360"/>
+      </w:pPr>
+      <w:rPr>
+        <w:rFonts w:ascii="Wingdings" w:hAnsi="Wingdings" w:hint="default"/>
+        <w:sz w:val="20"/>
+      </w:rPr>
+    </w:lvl>
+    <w:lvl w:ilvl="8" w:tentative="1">
+      <w:start w:val="1"/>
+      <w:numFmt w:val="bullet"/>
+      <w:lvlText w:val=""/>
+      <w:lvlJc w:val="left"/>
+      <w:pPr>
+        <w:tabs>
+          <w:tab w:val="num" w:pos="6480"/>
+        </w:tabs>
+        <w:ind w:left="6480" w:hanging="360"/>
+      </w:pPr>
+      <w:rPr>
+        <w:rFonts w:ascii="Wingdings" w:hAnsi="Wingdings" w:hint="default"/>
+        <w:sz w:val="20"/>
+      </w:rPr>
+    </w:lvl>
+  </w:abstractNum>
+  <w:abstractNum w:abstractNumId="12" w15:restartNumberingAfterBreak="0">
+    <w:nsid w:val="48250855"/>
+    <w:multiLevelType w:val="multilevel"/>
+    <w:tmpl w:val="C06C798C"/>
+    <w:lvl w:ilvl="0">
+      <w:start w:val="1"/>
+      <w:numFmt w:val="bullet"/>
+      <w:lvlText w:val=""/>
+      <w:lvlJc w:val="left"/>
+      <w:pPr>
+        <w:tabs>
+          <w:tab w:val="num" w:pos="720"/>
+        </w:tabs>
+        <w:ind w:left="720" w:hanging="360"/>
+      </w:pPr>
+      <w:rPr>
+        <w:rFonts w:ascii="Symbol" w:hAnsi="Symbol" w:hint="default"/>
+        <w:sz w:val="20"/>
+      </w:rPr>
+    </w:lvl>
+    <w:lvl w:ilvl="1" w:tentative="1">
+      <w:start w:val="1"/>
+      <w:numFmt w:val="bullet"/>
+      <w:lvlText w:val="o"/>
+      <w:lvlJc w:val="left"/>
+      <w:pPr>
+        <w:tabs>
+          <w:tab w:val="num" w:pos="1440"/>
+        </w:tabs>
+        <w:ind w:left="1440" w:hanging="360"/>
+      </w:pPr>
+      <w:rPr>
+        <w:rFonts w:ascii="Courier New" w:hAnsi="Courier New" w:hint="default"/>
+        <w:sz w:val="20"/>
+      </w:rPr>
+    </w:lvl>
+    <w:lvl w:ilvl="2" w:tentative="1">
+      <w:start w:val="1"/>
+      <w:numFmt w:val="bullet"/>
+      <w:lvlText w:val=""/>
+      <w:lvlJc w:val="left"/>
+      <w:pPr>
+        <w:tabs>
+          <w:tab w:val="num" w:pos="2160"/>
+        </w:tabs>
+        <w:ind w:left="2160" w:hanging="360"/>
+      </w:pPr>
+      <w:rPr>
+        <w:rFonts w:ascii="Wingdings" w:hAnsi="Wingdings" w:hint="default"/>
+        <w:sz w:val="20"/>
+      </w:rPr>
+    </w:lvl>
+    <w:lvl w:ilvl="3" w:tentative="1">
+      <w:start w:val="1"/>
+      <w:numFmt w:val="bullet"/>
+      <w:lvlText w:val=""/>
+      <w:lvlJc w:val="left"/>
+      <w:pPr>
+        <w:tabs>
+          <w:tab w:val="num" w:pos="2880"/>
+        </w:tabs>
+        <w:ind w:left="2880" w:hanging="360"/>
+      </w:pPr>
+      <w:rPr>
+        <w:rFonts w:ascii="Wingdings" w:hAnsi="Wingdings" w:hint="default"/>
+        <w:sz w:val="20"/>
+      </w:rPr>
+    </w:lvl>
+    <w:lvl w:ilvl="4" w:tentative="1">
+      <w:start w:val="1"/>
+      <w:numFmt w:val="bullet"/>
+      <w:lvlText w:val=""/>
+      <w:lvlJc w:val="left"/>
+      <w:pPr>
+        <w:tabs>
+          <w:tab w:val="num" w:pos="3600"/>
+        </w:tabs>
+        <w:ind w:left="3600" w:hanging="360"/>
+      </w:pPr>
+      <w:rPr>
+        <w:rFonts w:ascii="Wingdings" w:hAnsi="Wingdings" w:hint="default"/>
+        <w:sz w:val="20"/>
+      </w:rPr>
+    </w:lvl>
+    <w:lvl w:ilvl="5" w:tentative="1">
+      <w:start w:val="1"/>
+      <w:numFmt w:val="bullet"/>
+      <w:lvlText w:val=""/>
+      <w:lvlJc w:val="left"/>
+      <w:pPr>
+        <w:tabs>
+          <w:tab w:val="num" w:pos="4320"/>
+        </w:tabs>
+        <w:ind w:left="4320" w:hanging="360"/>
+      </w:pPr>
+      <w:rPr>
+        <w:rFonts w:ascii="Wingdings" w:hAnsi="Wingdings" w:hint="default"/>
+        <w:sz w:val="20"/>
+      </w:rPr>
+    </w:lvl>
+    <w:lvl w:ilvl="6" w:tentative="1">
+      <w:start w:val="1"/>
+      <w:numFmt w:val="bullet"/>
+      <w:lvlText w:val=""/>
+      <w:lvlJc w:val="left"/>
+      <w:pPr>
+        <w:tabs>
+          <w:tab w:val="num" w:pos="5040"/>
+        </w:tabs>
+        <w:ind w:left="5040" w:hanging="360"/>
+      </w:pPr>
+      <w:rPr>
+        <w:rFonts w:ascii="Wingdings" w:hAnsi="Wingdings" w:hint="default"/>
+        <w:sz w:val="20"/>
+      </w:rPr>
+    </w:lvl>
+    <w:lvl w:ilvl="7" w:tentative="1">
+      <w:start w:val="1"/>
+      <w:numFmt w:val="bullet"/>
+      <w:lvlText w:val=""/>
+      <w:lvlJc w:val="left"/>
+      <w:pPr>
+        <w:tabs>
+          <w:tab w:val="num" w:pos="5760"/>
+        </w:tabs>
+        <w:ind w:left="5760" w:hanging="360"/>
+      </w:pPr>
+      <w:rPr>
+        <w:rFonts w:ascii="Wingdings" w:hAnsi="Wingdings" w:hint="default"/>
+        <w:sz w:val="20"/>
+      </w:rPr>
+    </w:lvl>
+    <w:lvl w:ilvl="8" w:tentative="1">
+      <w:start w:val="1"/>
+      <w:numFmt w:val="bullet"/>
+      <w:lvlText w:val=""/>
+      <w:lvlJc w:val="left"/>
+      <w:pPr>
+        <w:tabs>
+          <w:tab w:val="num" w:pos="6480"/>
+        </w:tabs>
+        <w:ind w:left="6480" w:hanging="360"/>
+      </w:pPr>
+      <w:rPr>
+        <w:rFonts w:ascii="Wingdings" w:hAnsi="Wingdings" w:hint="default"/>
+        <w:sz w:val="20"/>
+      </w:rPr>
+    </w:lvl>
+  </w:abstractNum>
+  <w:abstractNum w:abstractNumId="13" w15:restartNumberingAfterBreak="0">
     <w:nsid w:val="4FF47CCC"/>
     <w:multiLevelType w:val="multilevel"/>
     <w:tmpl w:val="DFBCEDFE"/>
@@ -2232,7 +3099,7 @@
       </w:pPr>
     </w:lvl>
   </w:abstractNum>
-  <w:abstractNum w:abstractNumId="8" w15:restartNumberingAfterBreak="0">
+  <w:abstractNum w:abstractNumId="14" w15:restartNumberingAfterBreak="0">
     <w:nsid w:val="5049492C"/>
     <w:multiLevelType w:val="multilevel"/>
     <w:tmpl w:val="AA74BC72"/>
@@ -2349,7 +3216,603 @@
       </w:pPr>
     </w:lvl>
   </w:abstractNum>
-  <w:abstractNum w:abstractNumId="9" w15:restartNumberingAfterBreak="0">
+  <w:abstractNum w:abstractNumId="15" w15:restartNumberingAfterBreak="0">
+    <w:nsid w:val="50AD52A6"/>
+    <w:multiLevelType w:val="multilevel"/>
+    <w:tmpl w:val="E376BD88"/>
+    <w:lvl w:ilvl="0">
+      <w:start w:val="1"/>
+      <w:numFmt w:val="bullet"/>
+      <w:lvlText w:val=""/>
+      <w:lvlJc w:val="left"/>
+      <w:pPr>
+        <w:tabs>
+          <w:tab w:val="num" w:pos="720"/>
+        </w:tabs>
+        <w:ind w:left="720" w:hanging="360"/>
+      </w:pPr>
+      <w:rPr>
+        <w:rFonts w:ascii="Symbol" w:hAnsi="Symbol" w:hint="default"/>
+        <w:sz w:val="20"/>
+      </w:rPr>
+    </w:lvl>
+    <w:lvl w:ilvl="1" w:tentative="1">
+      <w:start w:val="1"/>
+      <w:numFmt w:val="bullet"/>
+      <w:lvlText w:val="o"/>
+      <w:lvlJc w:val="left"/>
+      <w:pPr>
+        <w:tabs>
+          <w:tab w:val="num" w:pos="1440"/>
+        </w:tabs>
+        <w:ind w:left="1440" w:hanging="360"/>
+      </w:pPr>
+      <w:rPr>
+        <w:rFonts w:ascii="Courier New" w:hAnsi="Courier New" w:hint="default"/>
+        <w:sz w:val="20"/>
+      </w:rPr>
+    </w:lvl>
+    <w:lvl w:ilvl="2" w:tentative="1">
+      <w:start w:val="1"/>
+      <w:numFmt w:val="bullet"/>
+      <w:lvlText w:val=""/>
+      <w:lvlJc w:val="left"/>
+      <w:pPr>
+        <w:tabs>
+          <w:tab w:val="num" w:pos="2160"/>
+        </w:tabs>
+        <w:ind w:left="2160" w:hanging="360"/>
+      </w:pPr>
+      <w:rPr>
+        <w:rFonts w:ascii="Wingdings" w:hAnsi="Wingdings" w:hint="default"/>
+        <w:sz w:val="20"/>
+      </w:rPr>
+    </w:lvl>
+    <w:lvl w:ilvl="3" w:tentative="1">
+      <w:start w:val="1"/>
+      <w:numFmt w:val="bullet"/>
+      <w:lvlText w:val=""/>
+      <w:lvlJc w:val="left"/>
+      <w:pPr>
+        <w:tabs>
+          <w:tab w:val="num" w:pos="2880"/>
+        </w:tabs>
+        <w:ind w:left="2880" w:hanging="360"/>
+      </w:pPr>
+      <w:rPr>
+        <w:rFonts w:ascii="Wingdings" w:hAnsi="Wingdings" w:hint="default"/>
+        <w:sz w:val="20"/>
+      </w:rPr>
+    </w:lvl>
+    <w:lvl w:ilvl="4" w:tentative="1">
+      <w:start w:val="1"/>
+      <w:numFmt w:val="bullet"/>
+      <w:lvlText w:val=""/>
+      <w:lvlJc w:val="left"/>
+      <w:pPr>
+        <w:tabs>
+          <w:tab w:val="num" w:pos="3600"/>
+        </w:tabs>
+        <w:ind w:left="3600" w:hanging="360"/>
+      </w:pPr>
+      <w:rPr>
+        <w:rFonts w:ascii="Wingdings" w:hAnsi="Wingdings" w:hint="default"/>
+        <w:sz w:val="20"/>
+      </w:rPr>
+    </w:lvl>
+    <w:lvl w:ilvl="5" w:tentative="1">
+      <w:start w:val="1"/>
+      <w:numFmt w:val="bullet"/>
+      <w:lvlText w:val=""/>
+      <w:lvlJc w:val="left"/>
+      <w:pPr>
+        <w:tabs>
+          <w:tab w:val="num" w:pos="4320"/>
+        </w:tabs>
+        <w:ind w:left="4320" w:hanging="360"/>
+      </w:pPr>
+      <w:rPr>
+        <w:rFonts w:ascii="Wingdings" w:hAnsi="Wingdings" w:hint="default"/>
+        <w:sz w:val="20"/>
+      </w:rPr>
+    </w:lvl>
+    <w:lvl w:ilvl="6" w:tentative="1">
+      <w:start w:val="1"/>
+      <w:numFmt w:val="bullet"/>
+      <w:lvlText w:val=""/>
+      <w:lvlJc w:val="left"/>
+      <w:pPr>
+        <w:tabs>
+          <w:tab w:val="num" w:pos="5040"/>
+        </w:tabs>
+        <w:ind w:left="5040" w:hanging="360"/>
+      </w:pPr>
+      <w:rPr>
+        <w:rFonts w:ascii="Wingdings" w:hAnsi="Wingdings" w:hint="default"/>
+        <w:sz w:val="20"/>
+      </w:rPr>
+    </w:lvl>
+    <w:lvl w:ilvl="7" w:tentative="1">
+      <w:start w:val="1"/>
+      <w:numFmt w:val="bullet"/>
+      <w:lvlText w:val=""/>
+      <w:lvlJc w:val="left"/>
+      <w:pPr>
+        <w:tabs>
+          <w:tab w:val="num" w:pos="5760"/>
+        </w:tabs>
+        <w:ind w:left="5760" w:hanging="360"/>
+      </w:pPr>
+      <w:rPr>
+        <w:rFonts w:ascii="Wingdings" w:hAnsi="Wingdings" w:hint="default"/>
+        <w:sz w:val="20"/>
+      </w:rPr>
+    </w:lvl>
+    <w:lvl w:ilvl="8" w:tentative="1">
+      <w:start w:val="1"/>
+      <w:numFmt w:val="bullet"/>
+      <w:lvlText w:val=""/>
+      <w:lvlJc w:val="left"/>
+      <w:pPr>
+        <w:tabs>
+          <w:tab w:val="num" w:pos="6480"/>
+        </w:tabs>
+        <w:ind w:left="6480" w:hanging="360"/>
+      </w:pPr>
+      <w:rPr>
+        <w:rFonts w:ascii="Wingdings" w:hAnsi="Wingdings" w:hint="default"/>
+        <w:sz w:val="20"/>
+      </w:rPr>
+    </w:lvl>
+  </w:abstractNum>
+  <w:abstractNum w:abstractNumId="16" w15:restartNumberingAfterBreak="0">
+    <w:nsid w:val="57662CBB"/>
+    <w:multiLevelType w:val="multilevel"/>
+    <w:tmpl w:val="9BC0ADA6"/>
+    <w:lvl w:ilvl="0">
+      <w:start w:val="1"/>
+      <w:numFmt w:val="bullet"/>
+      <w:lvlText w:val=""/>
+      <w:lvlJc w:val="left"/>
+      <w:pPr>
+        <w:tabs>
+          <w:tab w:val="num" w:pos="720"/>
+        </w:tabs>
+        <w:ind w:left="720" w:hanging="360"/>
+      </w:pPr>
+      <w:rPr>
+        <w:rFonts w:ascii="Symbol" w:hAnsi="Symbol" w:hint="default"/>
+        <w:sz w:val="20"/>
+      </w:rPr>
+    </w:lvl>
+    <w:lvl w:ilvl="1" w:tentative="1">
+      <w:start w:val="1"/>
+      <w:numFmt w:val="bullet"/>
+      <w:lvlText w:val="o"/>
+      <w:lvlJc w:val="left"/>
+      <w:pPr>
+        <w:tabs>
+          <w:tab w:val="num" w:pos="1440"/>
+        </w:tabs>
+        <w:ind w:left="1440" w:hanging="360"/>
+      </w:pPr>
+      <w:rPr>
+        <w:rFonts w:ascii="Courier New" w:hAnsi="Courier New" w:hint="default"/>
+        <w:sz w:val="20"/>
+      </w:rPr>
+    </w:lvl>
+    <w:lvl w:ilvl="2" w:tentative="1">
+      <w:start w:val="1"/>
+      <w:numFmt w:val="bullet"/>
+      <w:lvlText w:val=""/>
+      <w:lvlJc w:val="left"/>
+      <w:pPr>
+        <w:tabs>
+          <w:tab w:val="num" w:pos="2160"/>
+        </w:tabs>
+        <w:ind w:left="2160" w:hanging="360"/>
+      </w:pPr>
+      <w:rPr>
+        <w:rFonts w:ascii="Wingdings" w:hAnsi="Wingdings" w:hint="default"/>
+        <w:sz w:val="20"/>
+      </w:rPr>
+    </w:lvl>
+    <w:lvl w:ilvl="3" w:tentative="1">
+      <w:start w:val="1"/>
+      <w:numFmt w:val="bullet"/>
+      <w:lvlText w:val=""/>
+      <w:lvlJc w:val="left"/>
+      <w:pPr>
+        <w:tabs>
+          <w:tab w:val="num" w:pos="2880"/>
+        </w:tabs>
+        <w:ind w:left="2880" w:hanging="360"/>
+      </w:pPr>
+      <w:rPr>
+        <w:rFonts w:ascii="Wingdings" w:hAnsi="Wingdings" w:hint="default"/>
+        <w:sz w:val="20"/>
+      </w:rPr>
+    </w:lvl>
+    <w:lvl w:ilvl="4" w:tentative="1">
+      <w:start w:val="1"/>
+      <w:numFmt w:val="bullet"/>
+      <w:lvlText w:val=""/>
+      <w:lvlJc w:val="left"/>
+      <w:pPr>
+        <w:tabs>
+          <w:tab w:val="num" w:pos="3600"/>
+        </w:tabs>
+        <w:ind w:left="3600" w:hanging="360"/>
+      </w:pPr>
+      <w:rPr>
+        <w:rFonts w:ascii="Wingdings" w:hAnsi="Wingdings" w:hint="default"/>
+        <w:sz w:val="20"/>
+      </w:rPr>
+    </w:lvl>
+    <w:lvl w:ilvl="5" w:tentative="1">
+      <w:start w:val="1"/>
+      <w:numFmt w:val="bullet"/>
+      <w:lvlText w:val=""/>
+      <w:lvlJc w:val="left"/>
+      <w:pPr>
+        <w:tabs>
+          <w:tab w:val="num" w:pos="4320"/>
+        </w:tabs>
+        <w:ind w:left="4320" w:hanging="360"/>
+      </w:pPr>
+      <w:rPr>
+        <w:rFonts w:ascii="Wingdings" w:hAnsi="Wingdings" w:hint="default"/>
+        <w:sz w:val="20"/>
+      </w:rPr>
+    </w:lvl>
+    <w:lvl w:ilvl="6" w:tentative="1">
+      <w:start w:val="1"/>
+      <w:numFmt w:val="bullet"/>
+      <w:lvlText w:val=""/>
+      <w:lvlJc w:val="left"/>
+      <w:pPr>
+        <w:tabs>
+          <w:tab w:val="num" w:pos="5040"/>
+        </w:tabs>
+        <w:ind w:left="5040" w:hanging="360"/>
+      </w:pPr>
+      <w:rPr>
+        <w:rFonts w:ascii="Wingdings" w:hAnsi="Wingdings" w:hint="default"/>
+        <w:sz w:val="20"/>
+      </w:rPr>
+    </w:lvl>
+    <w:lvl w:ilvl="7" w:tentative="1">
+      <w:start w:val="1"/>
+      <w:numFmt w:val="bullet"/>
+      <w:lvlText w:val=""/>
+      <w:lvlJc w:val="left"/>
+      <w:pPr>
+        <w:tabs>
+          <w:tab w:val="num" w:pos="5760"/>
+        </w:tabs>
+        <w:ind w:left="5760" w:hanging="360"/>
+      </w:pPr>
+      <w:rPr>
+        <w:rFonts w:ascii="Wingdings" w:hAnsi="Wingdings" w:hint="default"/>
+        <w:sz w:val="20"/>
+      </w:rPr>
+    </w:lvl>
+    <w:lvl w:ilvl="8" w:tentative="1">
+      <w:start w:val="1"/>
+      <w:numFmt w:val="bullet"/>
+      <w:lvlText w:val=""/>
+      <w:lvlJc w:val="left"/>
+      <w:pPr>
+        <w:tabs>
+          <w:tab w:val="num" w:pos="6480"/>
+        </w:tabs>
+        <w:ind w:left="6480" w:hanging="360"/>
+      </w:pPr>
+      <w:rPr>
+        <w:rFonts w:ascii="Wingdings" w:hAnsi="Wingdings" w:hint="default"/>
+        <w:sz w:val="20"/>
+      </w:rPr>
+    </w:lvl>
+  </w:abstractNum>
+  <w:abstractNum w:abstractNumId="17" w15:restartNumberingAfterBreak="0">
+    <w:nsid w:val="58A6216B"/>
+    <w:multiLevelType w:val="multilevel"/>
+    <w:tmpl w:val="78A4A074"/>
+    <w:lvl w:ilvl="0">
+      <w:start w:val="1"/>
+      <w:numFmt w:val="bullet"/>
+      <w:lvlText w:val=""/>
+      <w:lvlJc w:val="left"/>
+      <w:pPr>
+        <w:tabs>
+          <w:tab w:val="num" w:pos="720"/>
+        </w:tabs>
+        <w:ind w:left="720" w:hanging="360"/>
+      </w:pPr>
+      <w:rPr>
+        <w:rFonts w:ascii="Symbol" w:hAnsi="Symbol" w:hint="default"/>
+        <w:sz w:val="20"/>
+      </w:rPr>
+    </w:lvl>
+    <w:lvl w:ilvl="1" w:tentative="1">
+      <w:start w:val="1"/>
+      <w:numFmt w:val="bullet"/>
+      <w:lvlText w:val="o"/>
+      <w:lvlJc w:val="left"/>
+      <w:pPr>
+        <w:tabs>
+          <w:tab w:val="num" w:pos="1440"/>
+        </w:tabs>
+        <w:ind w:left="1440" w:hanging="360"/>
+      </w:pPr>
+      <w:rPr>
+        <w:rFonts w:ascii="Courier New" w:hAnsi="Courier New" w:hint="default"/>
+        <w:sz w:val="20"/>
+      </w:rPr>
+    </w:lvl>
+    <w:lvl w:ilvl="2" w:tentative="1">
+      <w:start w:val="1"/>
+      <w:numFmt w:val="bullet"/>
+      <w:lvlText w:val=""/>
+      <w:lvlJc w:val="left"/>
+      <w:pPr>
+        <w:tabs>
+          <w:tab w:val="num" w:pos="2160"/>
+        </w:tabs>
+        <w:ind w:left="2160" w:hanging="360"/>
+      </w:pPr>
+      <w:rPr>
+        <w:rFonts w:ascii="Wingdings" w:hAnsi="Wingdings" w:hint="default"/>
+        <w:sz w:val="20"/>
+      </w:rPr>
+    </w:lvl>
+    <w:lvl w:ilvl="3" w:tentative="1">
+      <w:start w:val="1"/>
+      <w:numFmt w:val="bullet"/>
+      <w:lvlText w:val=""/>
+      <w:lvlJc w:val="left"/>
+      <w:pPr>
+        <w:tabs>
+          <w:tab w:val="num" w:pos="2880"/>
+        </w:tabs>
+        <w:ind w:left="2880" w:hanging="360"/>
+      </w:pPr>
+      <w:rPr>
+        <w:rFonts w:ascii="Wingdings" w:hAnsi="Wingdings" w:hint="default"/>
+        <w:sz w:val="20"/>
+      </w:rPr>
+    </w:lvl>
+    <w:lvl w:ilvl="4" w:tentative="1">
+      <w:start w:val="1"/>
+      <w:numFmt w:val="bullet"/>
+      <w:lvlText w:val=""/>
+      <w:lvlJc w:val="left"/>
+      <w:pPr>
+        <w:tabs>
+          <w:tab w:val="num" w:pos="3600"/>
+        </w:tabs>
+        <w:ind w:left="3600" w:hanging="360"/>
+      </w:pPr>
+      <w:rPr>
+        <w:rFonts w:ascii="Wingdings" w:hAnsi="Wingdings" w:hint="default"/>
+        <w:sz w:val="20"/>
+      </w:rPr>
+    </w:lvl>
+    <w:lvl w:ilvl="5" w:tentative="1">
+      <w:start w:val="1"/>
+      <w:numFmt w:val="bullet"/>
+      <w:lvlText w:val=""/>
+      <w:lvlJc w:val="left"/>
+      <w:pPr>
+        <w:tabs>
+          <w:tab w:val="num" w:pos="4320"/>
+        </w:tabs>
+        <w:ind w:left="4320" w:hanging="360"/>
+      </w:pPr>
+      <w:rPr>
+        <w:rFonts w:ascii="Wingdings" w:hAnsi="Wingdings" w:hint="default"/>
+        <w:sz w:val="20"/>
+      </w:rPr>
+    </w:lvl>
+    <w:lvl w:ilvl="6" w:tentative="1">
+      <w:start w:val="1"/>
+      <w:numFmt w:val="bullet"/>
+      <w:lvlText w:val=""/>
+      <w:lvlJc w:val="left"/>
+      <w:pPr>
+        <w:tabs>
+          <w:tab w:val="num" w:pos="5040"/>
+        </w:tabs>
+        <w:ind w:left="5040" w:hanging="360"/>
+      </w:pPr>
+      <w:rPr>
+        <w:rFonts w:ascii="Wingdings" w:hAnsi="Wingdings" w:hint="default"/>
+        <w:sz w:val="20"/>
+      </w:rPr>
+    </w:lvl>
+    <w:lvl w:ilvl="7" w:tentative="1">
+      <w:start w:val="1"/>
+      <w:numFmt w:val="bullet"/>
+      <w:lvlText w:val=""/>
+      <w:lvlJc w:val="left"/>
+      <w:pPr>
+        <w:tabs>
+          <w:tab w:val="num" w:pos="5760"/>
+        </w:tabs>
+        <w:ind w:left="5760" w:hanging="360"/>
+      </w:pPr>
+      <w:rPr>
+        <w:rFonts w:ascii="Wingdings" w:hAnsi="Wingdings" w:hint="default"/>
+        <w:sz w:val="20"/>
+      </w:rPr>
+    </w:lvl>
+    <w:lvl w:ilvl="8" w:tentative="1">
+      <w:start w:val="1"/>
+      <w:numFmt w:val="bullet"/>
+      <w:lvlText w:val=""/>
+      <w:lvlJc w:val="left"/>
+      <w:pPr>
+        <w:tabs>
+          <w:tab w:val="num" w:pos="6480"/>
+        </w:tabs>
+        <w:ind w:left="6480" w:hanging="360"/>
+      </w:pPr>
+      <w:rPr>
+        <w:rFonts w:ascii="Wingdings" w:hAnsi="Wingdings" w:hint="default"/>
+        <w:sz w:val="20"/>
+      </w:rPr>
+    </w:lvl>
+  </w:abstractNum>
+  <w:abstractNum w:abstractNumId="18" w15:restartNumberingAfterBreak="0">
+    <w:nsid w:val="58D64E8C"/>
+    <w:multiLevelType w:val="multilevel"/>
+    <w:tmpl w:val="36DE3A2E"/>
+    <w:lvl w:ilvl="0">
+      <w:start w:val="1"/>
+      <w:numFmt w:val="bullet"/>
+      <w:lvlText w:val=""/>
+      <w:lvlJc w:val="left"/>
+      <w:pPr>
+        <w:tabs>
+          <w:tab w:val="num" w:pos="720"/>
+        </w:tabs>
+        <w:ind w:left="720" w:hanging="360"/>
+      </w:pPr>
+      <w:rPr>
+        <w:rFonts w:ascii="Symbol" w:hAnsi="Symbol" w:hint="default"/>
+        <w:sz w:val="20"/>
+      </w:rPr>
+    </w:lvl>
+    <w:lvl w:ilvl="1" w:tentative="1">
+      <w:start w:val="1"/>
+      <w:numFmt w:val="bullet"/>
+      <w:lvlText w:val="o"/>
+      <w:lvlJc w:val="left"/>
+      <w:pPr>
+        <w:tabs>
+          <w:tab w:val="num" w:pos="1440"/>
+        </w:tabs>
+        <w:ind w:left="1440" w:hanging="360"/>
+      </w:pPr>
+      <w:rPr>
+        <w:rFonts w:ascii="Courier New" w:hAnsi="Courier New" w:hint="default"/>
+        <w:sz w:val="20"/>
+      </w:rPr>
+    </w:lvl>
+    <w:lvl w:ilvl="2" w:tentative="1">
+      <w:start w:val="1"/>
+      <w:numFmt w:val="bullet"/>
+      <w:lvlText w:val=""/>
+      <w:lvlJc w:val="left"/>
+      <w:pPr>
+        <w:tabs>
+          <w:tab w:val="num" w:pos="2160"/>
+        </w:tabs>
+        <w:ind w:left="2160" w:hanging="360"/>
+      </w:pPr>
+      <w:rPr>
+        <w:rFonts w:ascii="Wingdings" w:hAnsi="Wingdings" w:hint="default"/>
+        <w:sz w:val="20"/>
+      </w:rPr>
+    </w:lvl>
+    <w:lvl w:ilvl="3" w:tentative="1">
+      <w:start w:val="1"/>
+      <w:numFmt w:val="bullet"/>
+      <w:lvlText w:val=""/>
+      <w:lvlJc w:val="left"/>
+      <w:pPr>
+        <w:tabs>
+          <w:tab w:val="num" w:pos="2880"/>
+        </w:tabs>
+        <w:ind w:left="2880" w:hanging="360"/>
+      </w:pPr>
+      <w:rPr>
+        <w:rFonts w:ascii="Wingdings" w:hAnsi="Wingdings" w:hint="default"/>
+        <w:sz w:val="20"/>
+      </w:rPr>
+    </w:lvl>
+    <w:lvl w:ilvl="4" w:tentative="1">
+      <w:start w:val="1"/>
+      <w:numFmt w:val="bullet"/>
+      <w:lvlText w:val=""/>
+      <w:lvlJc w:val="left"/>
+      <w:pPr>
+        <w:tabs>
+          <w:tab w:val="num" w:pos="3600"/>
+        </w:tabs>
+        <w:ind w:left="3600" w:hanging="360"/>
+      </w:pPr>
+      <w:rPr>
+        <w:rFonts w:ascii="Wingdings" w:hAnsi="Wingdings" w:hint="default"/>
+        <w:sz w:val="20"/>
+      </w:rPr>
+    </w:lvl>
+    <w:lvl w:ilvl="5" w:tentative="1">
+      <w:start w:val="1"/>
+      <w:numFmt w:val="bullet"/>
+      <w:lvlText w:val=""/>
+      <w:lvlJc w:val="left"/>
+      <w:pPr>
+        <w:tabs>
+          <w:tab w:val="num" w:pos="4320"/>
+        </w:tabs>
+        <w:ind w:left="4320" w:hanging="360"/>
+      </w:pPr>
+      <w:rPr>
+        <w:rFonts w:ascii="Wingdings" w:hAnsi="Wingdings" w:hint="default"/>
+        <w:sz w:val="20"/>
+      </w:rPr>
+    </w:lvl>
+    <w:lvl w:ilvl="6" w:tentative="1">
+      <w:start w:val="1"/>
+      <w:numFmt w:val="bullet"/>
+      <w:lvlText w:val=""/>
+      <w:lvlJc w:val="left"/>
+      <w:pPr>
+        <w:tabs>
+          <w:tab w:val="num" w:pos="5040"/>
+        </w:tabs>
+        <w:ind w:left="5040" w:hanging="360"/>
+      </w:pPr>
+      <w:rPr>
+        <w:rFonts w:ascii="Wingdings" w:hAnsi="Wingdings" w:hint="default"/>
+        <w:sz w:val="20"/>
+      </w:rPr>
+    </w:lvl>
+    <w:lvl w:ilvl="7" w:tentative="1">
+      <w:start w:val="1"/>
+      <w:numFmt w:val="bullet"/>
+      <w:lvlText w:val=""/>
+      <w:lvlJc w:val="left"/>
+      <w:pPr>
+        <w:tabs>
+          <w:tab w:val="num" w:pos="5760"/>
+        </w:tabs>
+        <w:ind w:left="5760" w:hanging="360"/>
+      </w:pPr>
+      <w:rPr>
+        <w:rFonts w:ascii="Wingdings" w:hAnsi="Wingdings" w:hint="default"/>
+        <w:sz w:val="20"/>
+      </w:rPr>
+    </w:lvl>
+    <w:lvl w:ilvl="8" w:tentative="1">
+      <w:start w:val="1"/>
+      <w:numFmt w:val="bullet"/>
+      <w:lvlText w:val=""/>
+      <w:lvlJc w:val="left"/>
+      <w:pPr>
+        <w:tabs>
+          <w:tab w:val="num" w:pos="6480"/>
+        </w:tabs>
+        <w:ind w:left="6480" w:hanging="360"/>
+      </w:pPr>
+      <w:rPr>
+        <w:rFonts w:ascii="Wingdings" w:hAnsi="Wingdings" w:hint="default"/>
+        <w:sz w:val="20"/>
+      </w:rPr>
+    </w:lvl>
+  </w:abstractNum>
+  <w:abstractNum w:abstractNumId="19" w15:restartNumberingAfterBreak="0">
     <w:nsid w:val="59D16DCC"/>
     <w:multiLevelType w:val="multilevel"/>
     <w:tmpl w:val="E3FCB7A2"/>
@@ -2462,7 +3925,603 @@
       </w:pPr>
     </w:lvl>
   </w:abstractNum>
-  <w:abstractNum w:abstractNumId="10" w15:restartNumberingAfterBreak="0">
+  <w:abstractNum w:abstractNumId="20" w15:restartNumberingAfterBreak="0">
+    <w:nsid w:val="59DA4DF4"/>
+    <w:multiLevelType w:val="multilevel"/>
+    <w:tmpl w:val="800025A2"/>
+    <w:lvl w:ilvl="0">
+      <w:start w:val="1"/>
+      <w:numFmt w:val="bullet"/>
+      <w:lvlText w:val=""/>
+      <w:lvlJc w:val="left"/>
+      <w:pPr>
+        <w:tabs>
+          <w:tab w:val="num" w:pos="720"/>
+        </w:tabs>
+        <w:ind w:left="720" w:hanging="360"/>
+      </w:pPr>
+      <w:rPr>
+        <w:rFonts w:ascii="Symbol" w:hAnsi="Symbol" w:hint="default"/>
+        <w:sz w:val="20"/>
+      </w:rPr>
+    </w:lvl>
+    <w:lvl w:ilvl="1" w:tentative="1">
+      <w:start w:val="1"/>
+      <w:numFmt w:val="bullet"/>
+      <w:lvlText w:val="o"/>
+      <w:lvlJc w:val="left"/>
+      <w:pPr>
+        <w:tabs>
+          <w:tab w:val="num" w:pos="1440"/>
+        </w:tabs>
+        <w:ind w:left="1440" w:hanging="360"/>
+      </w:pPr>
+      <w:rPr>
+        <w:rFonts w:ascii="Courier New" w:hAnsi="Courier New" w:hint="default"/>
+        <w:sz w:val="20"/>
+      </w:rPr>
+    </w:lvl>
+    <w:lvl w:ilvl="2" w:tentative="1">
+      <w:start w:val="1"/>
+      <w:numFmt w:val="bullet"/>
+      <w:lvlText w:val=""/>
+      <w:lvlJc w:val="left"/>
+      <w:pPr>
+        <w:tabs>
+          <w:tab w:val="num" w:pos="2160"/>
+        </w:tabs>
+        <w:ind w:left="2160" w:hanging="360"/>
+      </w:pPr>
+      <w:rPr>
+        <w:rFonts w:ascii="Wingdings" w:hAnsi="Wingdings" w:hint="default"/>
+        <w:sz w:val="20"/>
+      </w:rPr>
+    </w:lvl>
+    <w:lvl w:ilvl="3" w:tentative="1">
+      <w:start w:val="1"/>
+      <w:numFmt w:val="bullet"/>
+      <w:lvlText w:val=""/>
+      <w:lvlJc w:val="left"/>
+      <w:pPr>
+        <w:tabs>
+          <w:tab w:val="num" w:pos="2880"/>
+        </w:tabs>
+        <w:ind w:left="2880" w:hanging="360"/>
+      </w:pPr>
+      <w:rPr>
+        <w:rFonts w:ascii="Wingdings" w:hAnsi="Wingdings" w:hint="default"/>
+        <w:sz w:val="20"/>
+      </w:rPr>
+    </w:lvl>
+    <w:lvl w:ilvl="4" w:tentative="1">
+      <w:start w:val="1"/>
+      <w:numFmt w:val="bullet"/>
+      <w:lvlText w:val=""/>
+      <w:lvlJc w:val="left"/>
+      <w:pPr>
+        <w:tabs>
+          <w:tab w:val="num" w:pos="3600"/>
+        </w:tabs>
+        <w:ind w:left="3600" w:hanging="360"/>
+      </w:pPr>
+      <w:rPr>
+        <w:rFonts w:ascii="Wingdings" w:hAnsi="Wingdings" w:hint="default"/>
+        <w:sz w:val="20"/>
+      </w:rPr>
+    </w:lvl>
+    <w:lvl w:ilvl="5" w:tentative="1">
+      <w:start w:val="1"/>
+      <w:numFmt w:val="bullet"/>
+      <w:lvlText w:val=""/>
+      <w:lvlJc w:val="left"/>
+      <w:pPr>
+        <w:tabs>
+          <w:tab w:val="num" w:pos="4320"/>
+        </w:tabs>
+        <w:ind w:left="4320" w:hanging="360"/>
+      </w:pPr>
+      <w:rPr>
+        <w:rFonts w:ascii="Wingdings" w:hAnsi="Wingdings" w:hint="default"/>
+        <w:sz w:val="20"/>
+      </w:rPr>
+    </w:lvl>
+    <w:lvl w:ilvl="6" w:tentative="1">
+      <w:start w:val="1"/>
+      <w:numFmt w:val="bullet"/>
+      <w:lvlText w:val=""/>
+      <w:lvlJc w:val="left"/>
+      <w:pPr>
+        <w:tabs>
+          <w:tab w:val="num" w:pos="5040"/>
+        </w:tabs>
+        <w:ind w:left="5040" w:hanging="360"/>
+      </w:pPr>
+      <w:rPr>
+        <w:rFonts w:ascii="Wingdings" w:hAnsi="Wingdings" w:hint="default"/>
+        <w:sz w:val="20"/>
+      </w:rPr>
+    </w:lvl>
+    <w:lvl w:ilvl="7" w:tentative="1">
+      <w:start w:val="1"/>
+      <w:numFmt w:val="bullet"/>
+      <w:lvlText w:val=""/>
+      <w:lvlJc w:val="left"/>
+      <w:pPr>
+        <w:tabs>
+          <w:tab w:val="num" w:pos="5760"/>
+        </w:tabs>
+        <w:ind w:left="5760" w:hanging="360"/>
+      </w:pPr>
+      <w:rPr>
+        <w:rFonts w:ascii="Wingdings" w:hAnsi="Wingdings" w:hint="default"/>
+        <w:sz w:val="20"/>
+      </w:rPr>
+    </w:lvl>
+    <w:lvl w:ilvl="8" w:tentative="1">
+      <w:start w:val="1"/>
+      <w:numFmt w:val="bullet"/>
+      <w:lvlText w:val=""/>
+      <w:lvlJc w:val="left"/>
+      <w:pPr>
+        <w:tabs>
+          <w:tab w:val="num" w:pos="6480"/>
+        </w:tabs>
+        <w:ind w:left="6480" w:hanging="360"/>
+      </w:pPr>
+      <w:rPr>
+        <w:rFonts w:ascii="Wingdings" w:hAnsi="Wingdings" w:hint="default"/>
+        <w:sz w:val="20"/>
+      </w:rPr>
+    </w:lvl>
+  </w:abstractNum>
+  <w:abstractNum w:abstractNumId="21" w15:restartNumberingAfterBreak="0">
+    <w:nsid w:val="5A7F0B97"/>
+    <w:multiLevelType w:val="multilevel"/>
+    <w:tmpl w:val="800A6B20"/>
+    <w:lvl w:ilvl="0">
+      <w:start w:val="1"/>
+      <w:numFmt w:val="bullet"/>
+      <w:lvlText w:val=""/>
+      <w:lvlJc w:val="left"/>
+      <w:pPr>
+        <w:tabs>
+          <w:tab w:val="num" w:pos="720"/>
+        </w:tabs>
+        <w:ind w:left="720" w:hanging="360"/>
+      </w:pPr>
+      <w:rPr>
+        <w:rFonts w:ascii="Symbol" w:hAnsi="Symbol" w:hint="default"/>
+        <w:sz w:val="20"/>
+      </w:rPr>
+    </w:lvl>
+    <w:lvl w:ilvl="1" w:tentative="1">
+      <w:start w:val="1"/>
+      <w:numFmt w:val="bullet"/>
+      <w:lvlText w:val="o"/>
+      <w:lvlJc w:val="left"/>
+      <w:pPr>
+        <w:tabs>
+          <w:tab w:val="num" w:pos="1440"/>
+        </w:tabs>
+        <w:ind w:left="1440" w:hanging="360"/>
+      </w:pPr>
+      <w:rPr>
+        <w:rFonts w:ascii="Courier New" w:hAnsi="Courier New" w:hint="default"/>
+        <w:sz w:val="20"/>
+      </w:rPr>
+    </w:lvl>
+    <w:lvl w:ilvl="2" w:tentative="1">
+      <w:start w:val="1"/>
+      <w:numFmt w:val="bullet"/>
+      <w:lvlText w:val=""/>
+      <w:lvlJc w:val="left"/>
+      <w:pPr>
+        <w:tabs>
+          <w:tab w:val="num" w:pos="2160"/>
+        </w:tabs>
+        <w:ind w:left="2160" w:hanging="360"/>
+      </w:pPr>
+      <w:rPr>
+        <w:rFonts w:ascii="Wingdings" w:hAnsi="Wingdings" w:hint="default"/>
+        <w:sz w:val="20"/>
+      </w:rPr>
+    </w:lvl>
+    <w:lvl w:ilvl="3" w:tentative="1">
+      <w:start w:val="1"/>
+      <w:numFmt w:val="bullet"/>
+      <w:lvlText w:val=""/>
+      <w:lvlJc w:val="left"/>
+      <w:pPr>
+        <w:tabs>
+          <w:tab w:val="num" w:pos="2880"/>
+        </w:tabs>
+        <w:ind w:left="2880" w:hanging="360"/>
+      </w:pPr>
+      <w:rPr>
+        <w:rFonts w:ascii="Wingdings" w:hAnsi="Wingdings" w:hint="default"/>
+        <w:sz w:val="20"/>
+      </w:rPr>
+    </w:lvl>
+    <w:lvl w:ilvl="4" w:tentative="1">
+      <w:start w:val="1"/>
+      <w:numFmt w:val="bullet"/>
+      <w:lvlText w:val=""/>
+      <w:lvlJc w:val="left"/>
+      <w:pPr>
+        <w:tabs>
+          <w:tab w:val="num" w:pos="3600"/>
+        </w:tabs>
+        <w:ind w:left="3600" w:hanging="360"/>
+      </w:pPr>
+      <w:rPr>
+        <w:rFonts w:ascii="Wingdings" w:hAnsi="Wingdings" w:hint="default"/>
+        <w:sz w:val="20"/>
+      </w:rPr>
+    </w:lvl>
+    <w:lvl w:ilvl="5" w:tentative="1">
+      <w:start w:val="1"/>
+      <w:numFmt w:val="bullet"/>
+      <w:lvlText w:val=""/>
+      <w:lvlJc w:val="left"/>
+      <w:pPr>
+        <w:tabs>
+          <w:tab w:val="num" w:pos="4320"/>
+        </w:tabs>
+        <w:ind w:left="4320" w:hanging="360"/>
+      </w:pPr>
+      <w:rPr>
+        <w:rFonts w:ascii="Wingdings" w:hAnsi="Wingdings" w:hint="default"/>
+        <w:sz w:val="20"/>
+      </w:rPr>
+    </w:lvl>
+    <w:lvl w:ilvl="6" w:tentative="1">
+      <w:start w:val="1"/>
+      <w:numFmt w:val="bullet"/>
+      <w:lvlText w:val=""/>
+      <w:lvlJc w:val="left"/>
+      <w:pPr>
+        <w:tabs>
+          <w:tab w:val="num" w:pos="5040"/>
+        </w:tabs>
+        <w:ind w:left="5040" w:hanging="360"/>
+      </w:pPr>
+      <w:rPr>
+        <w:rFonts w:ascii="Wingdings" w:hAnsi="Wingdings" w:hint="default"/>
+        <w:sz w:val="20"/>
+      </w:rPr>
+    </w:lvl>
+    <w:lvl w:ilvl="7" w:tentative="1">
+      <w:start w:val="1"/>
+      <w:numFmt w:val="bullet"/>
+      <w:lvlText w:val=""/>
+      <w:lvlJc w:val="left"/>
+      <w:pPr>
+        <w:tabs>
+          <w:tab w:val="num" w:pos="5760"/>
+        </w:tabs>
+        <w:ind w:left="5760" w:hanging="360"/>
+      </w:pPr>
+      <w:rPr>
+        <w:rFonts w:ascii="Wingdings" w:hAnsi="Wingdings" w:hint="default"/>
+        <w:sz w:val="20"/>
+      </w:rPr>
+    </w:lvl>
+    <w:lvl w:ilvl="8" w:tentative="1">
+      <w:start w:val="1"/>
+      <w:numFmt w:val="bullet"/>
+      <w:lvlText w:val=""/>
+      <w:lvlJc w:val="left"/>
+      <w:pPr>
+        <w:tabs>
+          <w:tab w:val="num" w:pos="6480"/>
+        </w:tabs>
+        <w:ind w:left="6480" w:hanging="360"/>
+      </w:pPr>
+      <w:rPr>
+        <w:rFonts w:ascii="Wingdings" w:hAnsi="Wingdings" w:hint="default"/>
+        <w:sz w:val="20"/>
+      </w:rPr>
+    </w:lvl>
+  </w:abstractNum>
+  <w:abstractNum w:abstractNumId="22" w15:restartNumberingAfterBreak="0">
+    <w:nsid w:val="6A8C565E"/>
+    <w:multiLevelType w:val="multilevel"/>
+    <w:tmpl w:val="549418FC"/>
+    <w:lvl w:ilvl="0">
+      <w:start w:val="1"/>
+      <w:numFmt w:val="bullet"/>
+      <w:lvlText w:val=""/>
+      <w:lvlJc w:val="left"/>
+      <w:pPr>
+        <w:tabs>
+          <w:tab w:val="num" w:pos="720"/>
+        </w:tabs>
+        <w:ind w:left="720" w:hanging="360"/>
+      </w:pPr>
+      <w:rPr>
+        <w:rFonts w:ascii="Symbol" w:hAnsi="Symbol" w:hint="default"/>
+        <w:sz w:val="20"/>
+      </w:rPr>
+    </w:lvl>
+    <w:lvl w:ilvl="1" w:tentative="1">
+      <w:start w:val="1"/>
+      <w:numFmt w:val="bullet"/>
+      <w:lvlText w:val="o"/>
+      <w:lvlJc w:val="left"/>
+      <w:pPr>
+        <w:tabs>
+          <w:tab w:val="num" w:pos="1440"/>
+        </w:tabs>
+        <w:ind w:left="1440" w:hanging="360"/>
+      </w:pPr>
+      <w:rPr>
+        <w:rFonts w:ascii="Courier New" w:hAnsi="Courier New" w:hint="default"/>
+        <w:sz w:val="20"/>
+      </w:rPr>
+    </w:lvl>
+    <w:lvl w:ilvl="2" w:tentative="1">
+      <w:start w:val="1"/>
+      <w:numFmt w:val="bullet"/>
+      <w:lvlText w:val=""/>
+      <w:lvlJc w:val="left"/>
+      <w:pPr>
+        <w:tabs>
+          <w:tab w:val="num" w:pos="2160"/>
+        </w:tabs>
+        <w:ind w:left="2160" w:hanging="360"/>
+      </w:pPr>
+      <w:rPr>
+        <w:rFonts w:ascii="Wingdings" w:hAnsi="Wingdings" w:hint="default"/>
+        <w:sz w:val="20"/>
+      </w:rPr>
+    </w:lvl>
+    <w:lvl w:ilvl="3" w:tentative="1">
+      <w:start w:val="1"/>
+      <w:numFmt w:val="bullet"/>
+      <w:lvlText w:val=""/>
+      <w:lvlJc w:val="left"/>
+      <w:pPr>
+        <w:tabs>
+          <w:tab w:val="num" w:pos="2880"/>
+        </w:tabs>
+        <w:ind w:left="2880" w:hanging="360"/>
+      </w:pPr>
+      <w:rPr>
+        <w:rFonts w:ascii="Wingdings" w:hAnsi="Wingdings" w:hint="default"/>
+        <w:sz w:val="20"/>
+      </w:rPr>
+    </w:lvl>
+    <w:lvl w:ilvl="4" w:tentative="1">
+      <w:start w:val="1"/>
+      <w:numFmt w:val="bullet"/>
+      <w:lvlText w:val=""/>
+      <w:lvlJc w:val="left"/>
+      <w:pPr>
+        <w:tabs>
+          <w:tab w:val="num" w:pos="3600"/>
+        </w:tabs>
+        <w:ind w:left="3600" w:hanging="360"/>
+      </w:pPr>
+      <w:rPr>
+        <w:rFonts w:ascii="Wingdings" w:hAnsi="Wingdings" w:hint="default"/>
+        <w:sz w:val="20"/>
+      </w:rPr>
+    </w:lvl>
+    <w:lvl w:ilvl="5" w:tentative="1">
+      <w:start w:val="1"/>
+      <w:numFmt w:val="bullet"/>
+      <w:lvlText w:val=""/>
+      <w:lvlJc w:val="left"/>
+      <w:pPr>
+        <w:tabs>
+          <w:tab w:val="num" w:pos="4320"/>
+        </w:tabs>
+        <w:ind w:left="4320" w:hanging="360"/>
+      </w:pPr>
+      <w:rPr>
+        <w:rFonts w:ascii="Wingdings" w:hAnsi="Wingdings" w:hint="default"/>
+        <w:sz w:val="20"/>
+      </w:rPr>
+    </w:lvl>
+    <w:lvl w:ilvl="6" w:tentative="1">
+      <w:start w:val="1"/>
+      <w:numFmt w:val="bullet"/>
+      <w:lvlText w:val=""/>
+      <w:lvlJc w:val="left"/>
+      <w:pPr>
+        <w:tabs>
+          <w:tab w:val="num" w:pos="5040"/>
+        </w:tabs>
+        <w:ind w:left="5040" w:hanging="360"/>
+      </w:pPr>
+      <w:rPr>
+        <w:rFonts w:ascii="Wingdings" w:hAnsi="Wingdings" w:hint="default"/>
+        <w:sz w:val="20"/>
+      </w:rPr>
+    </w:lvl>
+    <w:lvl w:ilvl="7" w:tentative="1">
+      <w:start w:val="1"/>
+      <w:numFmt w:val="bullet"/>
+      <w:lvlText w:val=""/>
+      <w:lvlJc w:val="left"/>
+      <w:pPr>
+        <w:tabs>
+          <w:tab w:val="num" w:pos="5760"/>
+        </w:tabs>
+        <w:ind w:left="5760" w:hanging="360"/>
+      </w:pPr>
+      <w:rPr>
+        <w:rFonts w:ascii="Wingdings" w:hAnsi="Wingdings" w:hint="default"/>
+        <w:sz w:val="20"/>
+      </w:rPr>
+    </w:lvl>
+    <w:lvl w:ilvl="8" w:tentative="1">
+      <w:start w:val="1"/>
+      <w:numFmt w:val="bullet"/>
+      <w:lvlText w:val=""/>
+      <w:lvlJc w:val="left"/>
+      <w:pPr>
+        <w:tabs>
+          <w:tab w:val="num" w:pos="6480"/>
+        </w:tabs>
+        <w:ind w:left="6480" w:hanging="360"/>
+      </w:pPr>
+      <w:rPr>
+        <w:rFonts w:ascii="Wingdings" w:hAnsi="Wingdings" w:hint="default"/>
+        <w:sz w:val="20"/>
+      </w:rPr>
+    </w:lvl>
+  </w:abstractNum>
+  <w:abstractNum w:abstractNumId="23" w15:restartNumberingAfterBreak="0">
+    <w:nsid w:val="6CC80BB7"/>
+    <w:multiLevelType w:val="multilevel"/>
+    <w:tmpl w:val="40880E60"/>
+    <w:lvl w:ilvl="0">
+      <w:start w:val="1"/>
+      <w:numFmt w:val="bullet"/>
+      <w:lvlText w:val=""/>
+      <w:lvlJc w:val="left"/>
+      <w:pPr>
+        <w:tabs>
+          <w:tab w:val="num" w:pos="720"/>
+        </w:tabs>
+        <w:ind w:left="720" w:hanging="360"/>
+      </w:pPr>
+      <w:rPr>
+        <w:rFonts w:ascii="Symbol" w:hAnsi="Symbol" w:hint="default"/>
+        <w:sz w:val="20"/>
+      </w:rPr>
+    </w:lvl>
+    <w:lvl w:ilvl="1">
+      <w:start w:val="1"/>
+      <w:numFmt w:val="bullet"/>
+      <w:lvlText w:val="o"/>
+      <w:lvlJc w:val="left"/>
+      <w:pPr>
+        <w:tabs>
+          <w:tab w:val="num" w:pos="1440"/>
+        </w:tabs>
+        <w:ind w:left="1440" w:hanging="360"/>
+      </w:pPr>
+      <w:rPr>
+        <w:rFonts w:ascii="Courier New" w:hAnsi="Courier New" w:hint="default"/>
+        <w:sz w:val="20"/>
+      </w:rPr>
+    </w:lvl>
+    <w:lvl w:ilvl="2" w:tentative="1">
+      <w:start w:val="1"/>
+      <w:numFmt w:val="bullet"/>
+      <w:lvlText w:val=""/>
+      <w:lvlJc w:val="left"/>
+      <w:pPr>
+        <w:tabs>
+          <w:tab w:val="num" w:pos="2160"/>
+        </w:tabs>
+        <w:ind w:left="2160" w:hanging="360"/>
+      </w:pPr>
+      <w:rPr>
+        <w:rFonts w:ascii="Wingdings" w:hAnsi="Wingdings" w:hint="default"/>
+        <w:sz w:val="20"/>
+      </w:rPr>
+    </w:lvl>
+    <w:lvl w:ilvl="3" w:tentative="1">
+      <w:start w:val="1"/>
+      <w:numFmt w:val="bullet"/>
+      <w:lvlText w:val=""/>
+      <w:lvlJc w:val="left"/>
+      <w:pPr>
+        <w:tabs>
+          <w:tab w:val="num" w:pos="2880"/>
+        </w:tabs>
+        <w:ind w:left="2880" w:hanging="360"/>
+      </w:pPr>
+      <w:rPr>
+        <w:rFonts w:ascii="Wingdings" w:hAnsi="Wingdings" w:hint="default"/>
+        <w:sz w:val="20"/>
+      </w:rPr>
+    </w:lvl>
+    <w:lvl w:ilvl="4" w:tentative="1">
+      <w:start w:val="1"/>
+      <w:numFmt w:val="bullet"/>
+      <w:lvlText w:val=""/>
+      <w:lvlJc w:val="left"/>
+      <w:pPr>
+        <w:tabs>
+          <w:tab w:val="num" w:pos="3600"/>
+        </w:tabs>
+        <w:ind w:left="3600" w:hanging="360"/>
+      </w:pPr>
+      <w:rPr>
+        <w:rFonts w:ascii="Wingdings" w:hAnsi="Wingdings" w:hint="default"/>
+        <w:sz w:val="20"/>
+      </w:rPr>
+    </w:lvl>
+    <w:lvl w:ilvl="5" w:tentative="1">
+      <w:start w:val="1"/>
+      <w:numFmt w:val="bullet"/>
+      <w:lvlText w:val=""/>
+      <w:lvlJc w:val="left"/>
+      <w:pPr>
+        <w:tabs>
+          <w:tab w:val="num" w:pos="4320"/>
+        </w:tabs>
+        <w:ind w:left="4320" w:hanging="360"/>
+      </w:pPr>
+      <w:rPr>
+        <w:rFonts w:ascii="Wingdings" w:hAnsi="Wingdings" w:hint="default"/>
+        <w:sz w:val="20"/>
+      </w:rPr>
+    </w:lvl>
+    <w:lvl w:ilvl="6" w:tentative="1">
+      <w:start w:val="1"/>
+      <w:numFmt w:val="bullet"/>
+      <w:lvlText w:val=""/>
+      <w:lvlJc w:val="left"/>
+      <w:pPr>
+        <w:tabs>
+          <w:tab w:val="num" w:pos="5040"/>
+        </w:tabs>
+        <w:ind w:left="5040" w:hanging="360"/>
+      </w:pPr>
+      <w:rPr>
+        <w:rFonts w:ascii="Wingdings" w:hAnsi="Wingdings" w:hint="default"/>
+        <w:sz w:val="20"/>
+      </w:rPr>
+    </w:lvl>
+    <w:lvl w:ilvl="7" w:tentative="1">
+      <w:start w:val="1"/>
+      <w:numFmt w:val="bullet"/>
+      <w:lvlText w:val=""/>
+      <w:lvlJc w:val="left"/>
+      <w:pPr>
+        <w:tabs>
+          <w:tab w:val="num" w:pos="5760"/>
+        </w:tabs>
+        <w:ind w:left="5760" w:hanging="360"/>
+      </w:pPr>
+      <w:rPr>
+        <w:rFonts w:ascii="Wingdings" w:hAnsi="Wingdings" w:hint="default"/>
+        <w:sz w:val="20"/>
+      </w:rPr>
+    </w:lvl>
+    <w:lvl w:ilvl="8" w:tentative="1">
+      <w:start w:val="1"/>
+      <w:numFmt w:val="bullet"/>
+      <w:lvlText w:val=""/>
+      <w:lvlJc w:val="left"/>
+      <w:pPr>
+        <w:tabs>
+          <w:tab w:val="num" w:pos="6480"/>
+        </w:tabs>
+        <w:ind w:left="6480" w:hanging="360"/>
+      </w:pPr>
+      <w:rPr>
+        <w:rFonts w:ascii="Wingdings" w:hAnsi="Wingdings" w:hint="default"/>
+        <w:sz w:val="20"/>
+      </w:rPr>
+    </w:lvl>
+  </w:abstractNum>
+  <w:abstractNum w:abstractNumId="24" w15:restartNumberingAfterBreak="0">
     <w:nsid w:val="77B418C5"/>
     <w:multiLevelType w:val="multilevel"/>
     <w:tmpl w:val="C986A0E4"/>
@@ -2575,20 +4634,318 @@
       </w:pPr>
     </w:lvl>
   </w:abstractNum>
+  <w:abstractNum w:abstractNumId="25" w15:restartNumberingAfterBreak="0">
+    <w:nsid w:val="780C3947"/>
+    <w:multiLevelType w:val="multilevel"/>
+    <w:tmpl w:val="52FCF7C6"/>
+    <w:lvl w:ilvl="0">
+      <w:start w:val="1"/>
+      <w:numFmt w:val="bullet"/>
+      <w:lvlText w:val=""/>
+      <w:lvlJc w:val="left"/>
+      <w:pPr>
+        <w:tabs>
+          <w:tab w:val="num" w:pos="720"/>
+        </w:tabs>
+        <w:ind w:left="720" w:hanging="360"/>
+      </w:pPr>
+      <w:rPr>
+        <w:rFonts w:ascii="Symbol" w:hAnsi="Symbol" w:hint="default"/>
+        <w:sz w:val="20"/>
+      </w:rPr>
+    </w:lvl>
+    <w:lvl w:ilvl="1" w:tentative="1">
+      <w:start w:val="1"/>
+      <w:numFmt w:val="bullet"/>
+      <w:lvlText w:val="o"/>
+      <w:lvlJc w:val="left"/>
+      <w:pPr>
+        <w:tabs>
+          <w:tab w:val="num" w:pos="1440"/>
+        </w:tabs>
+        <w:ind w:left="1440" w:hanging="360"/>
+      </w:pPr>
+      <w:rPr>
+        <w:rFonts w:ascii="Courier New" w:hAnsi="Courier New" w:hint="default"/>
+        <w:sz w:val="20"/>
+      </w:rPr>
+    </w:lvl>
+    <w:lvl w:ilvl="2" w:tentative="1">
+      <w:start w:val="1"/>
+      <w:numFmt w:val="bullet"/>
+      <w:lvlText w:val=""/>
+      <w:lvlJc w:val="left"/>
+      <w:pPr>
+        <w:tabs>
+          <w:tab w:val="num" w:pos="2160"/>
+        </w:tabs>
+        <w:ind w:left="2160" w:hanging="360"/>
+      </w:pPr>
+      <w:rPr>
+        <w:rFonts w:ascii="Wingdings" w:hAnsi="Wingdings" w:hint="default"/>
+        <w:sz w:val="20"/>
+      </w:rPr>
+    </w:lvl>
+    <w:lvl w:ilvl="3" w:tentative="1">
+      <w:start w:val="1"/>
+      <w:numFmt w:val="bullet"/>
+      <w:lvlText w:val=""/>
+      <w:lvlJc w:val="left"/>
+      <w:pPr>
+        <w:tabs>
+          <w:tab w:val="num" w:pos="2880"/>
+        </w:tabs>
+        <w:ind w:left="2880" w:hanging="360"/>
+      </w:pPr>
+      <w:rPr>
+        <w:rFonts w:ascii="Wingdings" w:hAnsi="Wingdings" w:hint="default"/>
+        <w:sz w:val="20"/>
+      </w:rPr>
+    </w:lvl>
+    <w:lvl w:ilvl="4" w:tentative="1">
+      <w:start w:val="1"/>
+      <w:numFmt w:val="bullet"/>
+      <w:lvlText w:val=""/>
+      <w:lvlJc w:val="left"/>
+      <w:pPr>
+        <w:tabs>
+          <w:tab w:val="num" w:pos="3600"/>
+        </w:tabs>
+        <w:ind w:left="3600" w:hanging="360"/>
+      </w:pPr>
+      <w:rPr>
+        <w:rFonts w:ascii="Wingdings" w:hAnsi="Wingdings" w:hint="default"/>
+        <w:sz w:val="20"/>
+      </w:rPr>
+    </w:lvl>
+    <w:lvl w:ilvl="5" w:tentative="1">
+      <w:start w:val="1"/>
+      <w:numFmt w:val="bullet"/>
+      <w:lvlText w:val=""/>
+      <w:lvlJc w:val="left"/>
+      <w:pPr>
+        <w:tabs>
+          <w:tab w:val="num" w:pos="4320"/>
+        </w:tabs>
+        <w:ind w:left="4320" w:hanging="360"/>
+      </w:pPr>
+      <w:rPr>
+        <w:rFonts w:ascii="Wingdings" w:hAnsi="Wingdings" w:hint="default"/>
+        <w:sz w:val="20"/>
+      </w:rPr>
+    </w:lvl>
+    <w:lvl w:ilvl="6" w:tentative="1">
+      <w:start w:val="1"/>
+      <w:numFmt w:val="bullet"/>
+      <w:lvlText w:val=""/>
+      <w:lvlJc w:val="left"/>
+      <w:pPr>
+        <w:tabs>
+          <w:tab w:val="num" w:pos="5040"/>
+        </w:tabs>
+        <w:ind w:left="5040" w:hanging="360"/>
+      </w:pPr>
+      <w:rPr>
+        <w:rFonts w:ascii="Wingdings" w:hAnsi="Wingdings" w:hint="default"/>
+        <w:sz w:val="20"/>
+      </w:rPr>
+    </w:lvl>
+    <w:lvl w:ilvl="7" w:tentative="1">
+      <w:start w:val="1"/>
+      <w:numFmt w:val="bullet"/>
+      <w:lvlText w:val=""/>
+      <w:lvlJc w:val="left"/>
+      <w:pPr>
+        <w:tabs>
+          <w:tab w:val="num" w:pos="5760"/>
+        </w:tabs>
+        <w:ind w:left="5760" w:hanging="360"/>
+      </w:pPr>
+      <w:rPr>
+        <w:rFonts w:ascii="Wingdings" w:hAnsi="Wingdings" w:hint="default"/>
+        <w:sz w:val="20"/>
+      </w:rPr>
+    </w:lvl>
+    <w:lvl w:ilvl="8" w:tentative="1">
+      <w:start w:val="1"/>
+      <w:numFmt w:val="bullet"/>
+      <w:lvlText w:val=""/>
+      <w:lvlJc w:val="left"/>
+      <w:pPr>
+        <w:tabs>
+          <w:tab w:val="num" w:pos="6480"/>
+        </w:tabs>
+        <w:ind w:left="6480" w:hanging="360"/>
+      </w:pPr>
+      <w:rPr>
+        <w:rFonts w:ascii="Wingdings" w:hAnsi="Wingdings" w:hint="default"/>
+        <w:sz w:val="20"/>
+      </w:rPr>
+    </w:lvl>
+  </w:abstractNum>
+  <w:abstractNum w:abstractNumId="26" w15:restartNumberingAfterBreak="0">
+    <w:nsid w:val="7A07282E"/>
+    <w:multiLevelType w:val="multilevel"/>
+    <w:tmpl w:val="6A0A7976"/>
+    <w:lvl w:ilvl="0">
+      <w:start w:val="1"/>
+      <w:numFmt w:val="bullet"/>
+      <w:lvlText w:val=""/>
+      <w:lvlJc w:val="left"/>
+      <w:pPr>
+        <w:tabs>
+          <w:tab w:val="num" w:pos="720"/>
+        </w:tabs>
+        <w:ind w:left="720" w:hanging="360"/>
+      </w:pPr>
+      <w:rPr>
+        <w:rFonts w:ascii="Symbol" w:hAnsi="Symbol" w:hint="default"/>
+        <w:sz w:val="20"/>
+      </w:rPr>
+    </w:lvl>
+    <w:lvl w:ilvl="1" w:tentative="1">
+      <w:start w:val="1"/>
+      <w:numFmt w:val="bullet"/>
+      <w:lvlText w:val="o"/>
+      <w:lvlJc w:val="left"/>
+      <w:pPr>
+        <w:tabs>
+          <w:tab w:val="num" w:pos="1440"/>
+        </w:tabs>
+        <w:ind w:left="1440" w:hanging="360"/>
+      </w:pPr>
+      <w:rPr>
+        <w:rFonts w:ascii="Courier New" w:hAnsi="Courier New" w:hint="default"/>
+        <w:sz w:val="20"/>
+      </w:rPr>
+    </w:lvl>
+    <w:lvl w:ilvl="2" w:tentative="1">
+      <w:start w:val="1"/>
+      <w:numFmt w:val="bullet"/>
+      <w:lvlText w:val=""/>
+      <w:lvlJc w:val="left"/>
+      <w:pPr>
+        <w:tabs>
+          <w:tab w:val="num" w:pos="2160"/>
+        </w:tabs>
+        <w:ind w:left="2160" w:hanging="360"/>
+      </w:pPr>
+      <w:rPr>
+        <w:rFonts w:ascii="Wingdings" w:hAnsi="Wingdings" w:hint="default"/>
+        <w:sz w:val="20"/>
+      </w:rPr>
+    </w:lvl>
+    <w:lvl w:ilvl="3" w:tentative="1">
+      <w:start w:val="1"/>
+      <w:numFmt w:val="bullet"/>
+      <w:lvlText w:val=""/>
+      <w:lvlJc w:val="left"/>
+      <w:pPr>
+        <w:tabs>
+          <w:tab w:val="num" w:pos="2880"/>
+        </w:tabs>
+        <w:ind w:left="2880" w:hanging="360"/>
+      </w:pPr>
+      <w:rPr>
+        <w:rFonts w:ascii="Wingdings" w:hAnsi="Wingdings" w:hint="default"/>
+        <w:sz w:val="20"/>
+      </w:rPr>
+    </w:lvl>
+    <w:lvl w:ilvl="4" w:tentative="1">
+      <w:start w:val="1"/>
+      <w:numFmt w:val="bullet"/>
+      <w:lvlText w:val=""/>
+      <w:lvlJc w:val="left"/>
+      <w:pPr>
+        <w:tabs>
+          <w:tab w:val="num" w:pos="3600"/>
+        </w:tabs>
+        <w:ind w:left="3600" w:hanging="360"/>
+      </w:pPr>
+      <w:rPr>
+        <w:rFonts w:ascii="Wingdings" w:hAnsi="Wingdings" w:hint="default"/>
+        <w:sz w:val="20"/>
+      </w:rPr>
+    </w:lvl>
+    <w:lvl w:ilvl="5" w:tentative="1">
+      <w:start w:val="1"/>
+      <w:numFmt w:val="bullet"/>
+      <w:lvlText w:val=""/>
+      <w:lvlJc w:val="left"/>
+      <w:pPr>
+        <w:tabs>
+          <w:tab w:val="num" w:pos="4320"/>
+        </w:tabs>
+        <w:ind w:left="4320" w:hanging="360"/>
+      </w:pPr>
+      <w:rPr>
+        <w:rFonts w:ascii="Wingdings" w:hAnsi="Wingdings" w:hint="default"/>
+        <w:sz w:val="20"/>
+      </w:rPr>
+    </w:lvl>
+    <w:lvl w:ilvl="6" w:tentative="1">
+      <w:start w:val="1"/>
+      <w:numFmt w:val="bullet"/>
+      <w:lvlText w:val=""/>
+      <w:lvlJc w:val="left"/>
+      <w:pPr>
+        <w:tabs>
+          <w:tab w:val="num" w:pos="5040"/>
+        </w:tabs>
+        <w:ind w:left="5040" w:hanging="360"/>
+      </w:pPr>
+      <w:rPr>
+        <w:rFonts w:ascii="Wingdings" w:hAnsi="Wingdings" w:hint="default"/>
+        <w:sz w:val="20"/>
+      </w:rPr>
+    </w:lvl>
+    <w:lvl w:ilvl="7" w:tentative="1">
+      <w:start w:val="1"/>
+      <w:numFmt w:val="bullet"/>
+      <w:lvlText w:val=""/>
+      <w:lvlJc w:val="left"/>
+      <w:pPr>
+        <w:tabs>
+          <w:tab w:val="num" w:pos="5760"/>
+        </w:tabs>
+        <w:ind w:left="5760" w:hanging="360"/>
+      </w:pPr>
+      <w:rPr>
+        <w:rFonts w:ascii="Wingdings" w:hAnsi="Wingdings" w:hint="default"/>
+        <w:sz w:val="20"/>
+      </w:rPr>
+    </w:lvl>
+    <w:lvl w:ilvl="8" w:tentative="1">
+      <w:start w:val="1"/>
+      <w:numFmt w:val="bullet"/>
+      <w:lvlText w:val=""/>
+      <w:lvlJc w:val="left"/>
+      <w:pPr>
+        <w:tabs>
+          <w:tab w:val="num" w:pos="6480"/>
+        </w:tabs>
+        <w:ind w:left="6480" w:hanging="360"/>
+      </w:pPr>
+      <w:rPr>
+        <w:rFonts w:ascii="Wingdings" w:hAnsi="Wingdings" w:hint="default"/>
+        <w:sz w:val="20"/>
+      </w:rPr>
+    </w:lvl>
+  </w:abstractNum>
   <w:num w:numId="1" w16cid:durableId="413941031">
-    <w:abstractNumId w:val="9"/>
+    <w:abstractNumId w:val="19"/>
   </w:num>
   <w:num w:numId="2" w16cid:durableId="1428114568">
-    <w:abstractNumId w:val="7"/>
+    <w:abstractNumId w:val="13"/>
   </w:num>
   <w:num w:numId="3" w16cid:durableId="1860270479">
-    <w:abstractNumId w:val="8"/>
+    <w:abstractNumId w:val="14"/>
   </w:num>
   <w:num w:numId="4" w16cid:durableId="319501833">
-    <w:abstractNumId w:val="6"/>
+    <w:abstractNumId w:val="10"/>
   </w:num>
   <w:num w:numId="5" w16cid:durableId="647785048">
-    <w:abstractNumId w:val="5"/>
+    <w:abstractNumId w:val="9"/>
   </w:num>
   <w:num w:numId="6" w16cid:durableId="43188537">
     <w:abstractNumId w:val="0"/>
@@ -2597,16 +4954,64 @@
     <w:abstractNumId w:val="2"/>
   </w:num>
   <w:num w:numId="8" w16cid:durableId="113063541">
-    <w:abstractNumId w:val="4"/>
+    <w:abstractNumId w:val="5"/>
   </w:num>
   <w:num w:numId="9" w16cid:durableId="1833642096">
-    <w:abstractNumId w:val="10"/>
+    <w:abstractNumId w:val="24"/>
   </w:num>
   <w:num w:numId="10" w16cid:durableId="545021601">
     <w:abstractNumId w:val="1"/>
   </w:num>
   <w:num w:numId="11" w16cid:durableId="1927885737">
     <w:abstractNumId w:val="3"/>
+  </w:num>
+  <w:num w:numId="12" w16cid:durableId="354769638">
+    <w:abstractNumId w:val="21"/>
+  </w:num>
+  <w:num w:numId="13" w16cid:durableId="165286050">
+    <w:abstractNumId w:val="26"/>
+  </w:num>
+  <w:num w:numId="14" w16cid:durableId="795370402">
+    <w:abstractNumId w:val="18"/>
+  </w:num>
+  <w:num w:numId="15" w16cid:durableId="2038381859">
+    <w:abstractNumId w:val="25"/>
+  </w:num>
+  <w:num w:numId="16" w16cid:durableId="1393624665">
+    <w:abstractNumId w:val="8"/>
+  </w:num>
+  <w:num w:numId="17" w16cid:durableId="799998664">
+    <w:abstractNumId w:val="11"/>
+  </w:num>
+  <w:num w:numId="18" w16cid:durableId="199781431">
+    <w:abstractNumId w:val="20"/>
+  </w:num>
+  <w:num w:numId="19" w16cid:durableId="477302091">
+    <w:abstractNumId w:val="16"/>
+  </w:num>
+  <w:num w:numId="20" w16cid:durableId="671839960">
+    <w:abstractNumId w:val="7"/>
+  </w:num>
+  <w:num w:numId="21" w16cid:durableId="469439">
+    <w:abstractNumId w:val="4"/>
+  </w:num>
+  <w:num w:numId="22" w16cid:durableId="1263222927">
+    <w:abstractNumId w:val="12"/>
+  </w:num>
+  <w:num w:numId="23" w16cid:durableId="2125073680">
+    <w:abstractNumId w:val="23"/>
+  </w:num>
+  <w:num w:numId="24" w16cid:durableId="1095401401">
+    <w:abstractNumId w:val="15"/>
+  </w:num>
+  <w:num w:numId="25" w16cid:durableId="1513882602">
+    <w:abstractNumId w:val="6"/>
+  </w:num>
+  <w:num w:numId="26" w16cid:durableId="408116325">
+    <w:abstractNumId w:val="17"/>
+  </w:num>
+  <w:num w:numId="27" w16cid:durableId="1571771578">
+    <w:abstractNumId w:val="22"/>
   </w:num>
 </w:numbering>
 </file>
@@ -3212,7 +5617,6 @@
   <w:style w:type="character" w:default="1" w:styleId="Fontepargpadro">
     <w:name w:val="Default Paragraph Font"/>
     <w:uiPriority w:val="1"/>
-    <w:semiHidden/>
     <w:unhideWhenUsed/>
   </w:style>
   <w:style w:type="table" w:default="1" w:styleId="Tabelanormal">

</xml_diff>